<commit_message>
add Class Diagram Image
</commit_message>
<xml_diff>
--- a/프로그래밍 설계 방법론 프로젝트.docx
+++ b/프로그래밍 설계 방법론 프로젝트.docx
@@ -11,6 +11,8 @@
           <w:szCs w:val="40"/>
         </w:rPr>
       </w:pPr>
+      <w:bookmarkStart w:id="0" w:name="_Hlk532732031"/>
+      <w:bookmarkEnd w:id="0"/>
       <w:r>
         <w:rPr>
           <w:rFonts w:hint="eastAsia"/>
@@ -2204,9 +2206,6 @@
     <w:p>
       <w:pPr>
         <w:ind w:firstLineChars="0" w:firstLine="0"/>
-        <w:rPr>
-          <w:rFonts w:hint="eastAsia"/>
-        </w:rPr>
       </w:pPr>
       <w:r>
         <w:tab/>
@@ -3264,9 +3263,6 @@
     <w:p>
       <w:pPr>
         <w:ind w:firstLineChars="0" w:firstLine="0"/>
-        <w:rPr>
-          <w:rFonts w:hint="eastAsia"/>
-        </w:rPr>
       </w:pPr>
       <w:r>
         <w:tab/>
@@ -3567,53 +3563,256 @@
     <w:p>
       <w:pPr>
         <w:ind w:firstLineChars="0" w:firstLine="0"/>
-        <w:rPr>
-          <w:rFonts w:hint="eastAsia"/>
-        </w:rPr>
-      </w:pPr>
-      <w:r>
-        <w:tab/>
-      </w:r>
-      <w:r>
-        <w:tab/>
-      </w:r>
-      <w:r>
-        <w:tab/>
-      </w:r>
-      <w:proofErr w:type="spellStart"/>
+      </w:pPr>
+      <w:r>
+        <w:tab/>
+      </w:r>
+      <w:r>
+        <w:tab/>
+      </w:r>
+      <w:r>
+        <w:tab/>
+      </w:r>
+      <w:proofErr w:type="spellStart"/>
+      <w:proofErr w:type="gramStart"/>
       <w:r>
         <w:t>gameloop</w:t>
       </w:r>
       <w:proofErr w:type="spellEnd"/>
       <w:r>
+        <w:t xml:space="preserve"> :</w:t>
+      </w:r>
+      <w:proofErr w:type="gramEnd"/>
+      <w:r>
+        <w:t xml:space="preserve"> </w:t>
+      </w:r>
+      <w:r>
+        <w:rPr>
+          <w:rFonts w:hint="eastAsia"/>
+        </w:rPr>
+        <w:t>게임의 상태를 업데이트 해주고 그려주는 루프를 가진 변수</w:t>
+      </w:r>
+    </w:p>
+    <w:p>
+      <w:pPr>
+        <w:ind w:firstLineChars="0" w:firstLine="0"/>
+      </w:pPr>
+      <w:r>
+        <w:tab/>
+      </w:r>
+      <w:r>
+        <w:tab/>
+      </w:r>
+      <w:r>
+        <w:tab/>
+      </w:r>
+      <w:proofErr w:type="spellStart"/>
+      <w:proofErr w:type="gramStart"/>
+      <w:r>
+        <w:t>startNanoTime</w:t>
+      </w:r>
+      <w:proofErr w:type="spellEnd"/>
+      <w:r>
+        <w:t xml:space="preserve"> :</w:t>
+      </w:r>
+      <w:proofErr w:type="gramEnd"/>
+      <w:r>
+        <w:t xml:space="preserve"> </w:t>
+      </w:r>
+      <w:r>
+        <w:rPr>
+          <w:rFonts w:hint="eastAsia"/>
+        </w:rPr>
+        <w:t>게임이 시</w:t>
+      </w:r>
+      <w:r>
+        <w:rPr>
+          <w:rFonts w:hint="eastAsia"/>
+        </w:rPr>
+        <w:t>작된</w:t>
+      </w:r>
+      <w:r>
+        <w:rPr>
+          <w:rFonts w:hint="eastAsia"/>
+        </w:rPr>
+        <w:t xml:space="preserve"> 시간</w:t>
+      </w:r>
+    </w:p>
+    <w:p>
+      <w:pPr>
+        <w:ind w:firstLineChars="0" w:firstLine="0"/>
+      </w:pPr>
+      <w:r>
+        <w:tab/>
+      </w:r>
+      <w:r>
+        <w:tab/>
+      </w:r>
+      <w:r>
+        <w:tab/>
+      </w:r>
+      <w:proofErr w:type="spellStart"/>
+      <w:proofErr w:type="gramStart"/>
+      <w:r>
+        <w:t>delayedTime</w:t>
+      </w:r>
+      <w:proofErr w:type="spellEnd"/>
+      <w:r>
+        <w:t xml:space="preserve"> :</w:t>
+      </w:r>
+      <w:proofErr w:type="gramEnd"/>
+      <w:r>
+        <w:t xml:space="preserve"> </w:t>
+      </w:r>
+      <w:r>
+        <w:rPr>
+          <w:rFonts w:hint="eastAsia"/>
+        </w:rPr>
+        <w:t>게임이 지연 될 시간</w:t>
+      </w:r>
+    </w:p>
+    <w:p>
+      <w:pPr>
+        <w:ind w:firstLineChars="0" w:firstLine="0"/>
+      </w:pPr>
+      <w:r>
+        <w:tab/>
+      </w:r>
+      <w:r>
+        <w:tab/>
+      </w:r>
+      <w:r>
+        <w:tab/>
+        <w:t>start</w:t>
+      </w:r>
+      <w:proofErr w:type="gramStart"/>
+      <w:r>
+        <w:t>( )</w:t>
+      </w:r>
+      <w:proofErr w:type="gramEnd"/>
+      <w:r>
         <w:t xml:space="preserve"> : </w:t>
       </w:r>
       <w:r>
         <w:rPr>
           <w:rFonts w:hint="eastAsia"/>
         </w:rPr>
-        <w:t>게임의 상태를 업데이트 해주고 그려주는 루프를 가진 변수</w:t>
-      </w:r>
-      <w:bookmarkStart w:id="0" w:name="_GoBack"/>
-      <w:bookmarkEnd w:id="0"/>
-    </w:p>
-    <w:p>
-      <w:pPr>
-        <w:ind w:firstLineChars="0" w:firstLine="0"/>
-      </w:pPr>
-      <w:r>
-        <w:tab/>
-      </w:r>
-      <w:r>
-        <w:tab/>
-      </w:r>
-      <w:r>
-        <w:tab/>
-      </w:r>
-      <w:proofErr w:type="spellStart"/>
-      <w:proofErr w:type="gramStart"/>
-      <w:r>
-        <w:t>startNanoTime</w:t>
+        <w:t>게임이 시작할 때 화면 전환 및 시간을 측정하기 시작하는 메소드</w:t>
+      </w:r>
+    </w:p>
+    <w:p>
+      <w:pPr>
+        <w:ind w:firstLineChars="0" w:firstLine="0"/>
+      </w:pPr>
+      <w:r>
+        <w:tab/>
+      </w:r>
+      <w:r>
+        <w:tab/>
+      </w:r>
+      <w:r>
+        <w:tab/>
+        <w:t>handle</w:t>
+      </w:r>
+      <w:proofErr w:type="gramStart"/>
+      <w:r>
+        <w:t>( )</w:t>
+      </w:r>
+      <w:proofErr w:type="gramEnd"/>
+      <w:r>
+        <w:t xml:space="preserve"> : </w:t>
+      </w:r>
+      <w:r>
+        <w:rPr>
+          <w:rFonts w:hint="eastAsia"/>
+        </w:rPr>
+        <w:t>게임 이벤트를 처리하고 화면에 그려주는 루프 메소드</w:t>
+      </w:r>
+    </w:p>
+    <w:p>
+      <w:pPr>
+        <w:ind w:firstLineChars="0" w:firstLine="0"/>
+      </w:pPr>
+      <w:r>
+        <w:tab/>
+      </w:r>
+      <w:r>
+        <w:tab/>
+        <w:t>NoteController.java</w:t>
+      </w:r>
+    </w:p>
+    <w:p>
+      <w:pPr>
+        <w:ind w:firstLineChars="0" w:firstLine="0"/>
+      </w:pPr>
+      <w:r>
+        <w:tab/>
+      </w:r>
+      <w:r>
+        <w:tab/>
+      </w:r>
+      <w:r>
+        <w:tab/>
+      </w:r>
+      <w:r>
+        <w:rPr>
+          <w:rFonts w:hint="eastAsia"/>
+        </w:rPr>
+        <w:t xml:space="preserve">노트가 나타날 시간을 불러와 </w:t>
+      </w:r>
+      <w:r>
+        <w:rPr>
+          <w:rFonts w:hint="eastAsia"/>
+        </w:rPr>
+        <w:t>알맞은 시간에 출력을 시켜주는 명령을 내리는 클래스</w:t>
+      </w:r>
+    </w:p>
+    <w:p>
+      <w:pPr>
+        <w:ind w:firstLineChars="0" w:firstLine="0"/>
+      </w:pPr>
+      <w:r>
+        <w:tab/>
+      </w:r>
+      <w:r>
+        <w:tab/>
+      </w:r>
+      <w:r>
+        <w:tab/>
+      </w:r>
+      <w:proofErr w:type="gramStart"/>
+      <w:r>
+        <w:t>notes :</w:t>
+      </w:r>
+      <w:proofErr w:type="gramEnd"/>
+      <w:r>
+        <w:t xml:space="preserve"> </w:t>
+      </w:r>
+      <w:r>
+        <w:rPr>
+          <w:rFonts w:hint="eastAsia"/>
+        </w:rPr>
+        <w:t>노트들의 정보가 들어있는 큐</w:t>
+      </w:r>
+    </w:p>
+    <w:p>
+      <w:pPr>
+        <w:ind w:firstLineChars="0" w:firstLine="0"/>
+      </w:pPr>
+      <w:r>
+        <w:lastRenderedPageBreak/>
+        <w:tab/>
+      </w:r>
+      <w:r>
+        <w:tab/>
+      </w:r>
+      <w:r>
+        <w:tab/>
+      </w:r>
+      <w:proofErr w:type="spellStart"/>
+      <w:proofErr w:type="gramStart"/>
+      <w:r>
+        <w:t>noteAmount</w:t>
       </w:r>
       <w:proofErr w:type="spellEnd"/>
       <w:r>
@@ -3627,38 +3826,26 @@
         <w:rPr>
           <w:rFonts w:hint="eastAsia"/>
         </w:rPr>
-        <w:t>게임이 시</w:t>
-      </w:r>
-      <w:r>
-        <w:rPr>
-          <w:rFonts w:hint="eastAsia"/>
-        </w:rPr>
-        <w:t>작된</w:t>
-      </w:r>
-      <w:r>
-        <w:rPr>
-          <w:rFonts w:hint="eastAsia"/>
-        </w:rPr>
-        <w:t xml:space="preserve"> 시간</w:t>
-      </w:r>
-    </w:p>
-    <w:p>
-      <w:pPr>
-        <w:ind w:firstLineChars="0" w:firstLine="0"/>
-      </w:pPr>
-      <w:r>
-        <w:tab/>
-      </w:r>
-      <w:r>
-        <w:tab/>
-      </w:r>
-      <w:r>
-        <w:tab/>
-      </w:r>
-      <w:proofErr w:type="spellStart"/>
-      <w:proofErr w:type="gramStart"/>
-      <w:r>
-        <w:t>delayedTime</w:t>
+        <w:t>노트의 총 개수</w:t>
+      </w:r>
+    </w:p>
+    <w:p>
+      <w:pPr>
+        <w:ind w:firstLineChars="0" w:firstLine="0"/>
+      </w:pPr>
+      <w:r>
+        <w:tab/>
+      </w:r>
+      <w:r>
+        <w:tab/>
+      </w:r>
+      <w:r>
+        <w:tab/>
+      </w:r>
+      <w:proofErr w:type="spellStart"/>
+      <w:proofErr w:type="gramStart"/>
+      <w:r>
+        <w:t>notesOnScreen</w:t>
       </w:r>
       <w:proofErr w:type="spellEnd"/>
       <w:r>
@@ -3672,23 +3859,60 @@
         <w:rPr>
           <w:rFonts w:hint="eastAsia"/>
         </w:rPr>
-        <w:t>게임이 지연 될 시간</w:t>
-      </w:r>
-    </w:p>
-    <w:p>
-      <w:pPr>
-        <w:ind w:firstLineChars="0" w:firstLine="0"/>
-      </w:pPr>
-      <w:r>
-        <w:tab/>
-      </w:r>
-      <w:r>
-        <w:tab/>
-      </w:r>
-      <w:r>
-        <w:tab/>
-        <w:t>start</w:t>
-      </w:r>
+        <w:t>화면에 나와 있는 노트 리스트</w:t>
+      </w:r>
+    </w:p>
+    <w:p>
+      <w:pPr>
+        <w:ind w:firstLineChars="0" w:firstLine="0"/>
+      </w:pPr>
+      <w:r>
+        <w:tab/>
+      </w:r>
+      <w:r>
+        <w:tab/>
+      </w:r>
+      <w:r>
+        <w:tab/>
+      </w:r>
+      <w:proofErr w:type="spellStart"/>
+      <w:proofErr w:type="gramStart"/>
+      <w:r>
+        <w:t>startTime</w:t>
+      </w:r>
+      <w:proofErr w:type="spellEnd"/>
+      <w:r>
+        <w:t xml:space="preserve"> :</w:t>
+      </w:r>
+      <w:proofErr w:type="gramEnd"/>
+      <w:r>
+        <w:t xml:space="preserve"> </w:t>
+      </w:r>
+      <w:r>
+        <w:rPr>
+          <w:rFonts w:hint="eastAsia"/>
+        </w:rPr>
+        <w:t>게임이 시작된 시간</w:t>
+      </w:r>
+    </w:p>
+    <w:p>
+      <w:pPr>
+        <w:ind w:firstLineChars="0" w:firstLine="0"/>
+      </w:pPr>
+      <w:r>
+        <w:tab/>
+      </w:r>
+      <w:r>
+        <w:tab/>
+      </w:r>
+      <w:r>
+        <w:tab/>
+      </w:r>
+      <w:proofErr w:type="spellStart"/>
+      <w:r>
+        <w:t>addDrawableNote</w:t>
+      </w:r>
+      <w:proofErr w:type="spellEnd"/>
       <w:proofErr w:type="gramStart"/>
       <w:r>
         <w:t>( )</w:t>
@@ -3701,23 +3925,42 @@
         <w:rPr>
           <w:rFonts w:hint="eastAsia"/>
         </w:rPr>
-        <w:t>게임이 시작할 때 화면 전환 및 시간을 측정하기 시작하는 메소드</w:t>
-      </w:r>
-    </w:p>
-    <w:p>
-      <w:pPr>
-        <w:ind w:firstLineChars="0" w:firstLine="0"/>
-      </w:pPr>
-      <w:r>
-        <w:tab/>
-      </w:r>
-      <w:r>
-        <w:tab/>
-      </w:r>
-      <w:r>
-        <w:tab/>
-        <w:t>handle</w:t>
-      </w:r>
+        <w:t>화면에 나와있을 노트를</w:t>
+      </w:r>
+      <w:r>
+        <w:t xml:space="preserve"> </w:t>
+      </w:r>
+      <w:r>
+        <w:rPr>
+          <w:rFonts w:hint="eastAsia"/>
+        </w:rPr>
+        <w:t>추가하는</w:t>
+      </w:r>
+      <w:r>
+        <w:rPr>
+          <w:rFonts w:hint="eastAsia"/>
+        </w:rPr>
+        <w:t xml:space="preserve"> 메소드</w:t>
+      </w:r>
+    </w:p>
+    <w:p>
+      <w:pPr>
+        <w:ind w:firstLineChars="0" w:firstLine="0"/>
+      </w:pPr>
+      <w:r>
+        <w:tab/>
+      </w:r>
+      <w:r>
+        <w:tab/>
+      </w:r>
+      <w:r>
+        <w:tab/>
+      </w:r>
+      <w:proofErr w:type="spellStart"/>
+      <w:r>
+        <w:t>checkCollision</w:t>
+      </w:r>
+      <w:proofErr w:type="spellEnd"/>
       <w:proofErr w:type="gramStart"/>
       <w:r>
         <w:t>( )</w:t>
@@ -3730,73 +3973,586 @@
         <w:rPr>
           <w:rFonts w:hint="eastAsia"/>
         </w:rPr>
-        <w:t>게임 이벤트를 처리하고 화면에 그려주는 루프 메소드</w:t>
-      </w:r>
-    </w:p>
-    <w:p>
-      <w:pPr>
-        <w:ind w:firstLineChars="0" w:firstLine="0"/>
-      </w:pPr>
-      <w:r>
-        <w:tab/>
-      </w:r>
-      <w:r>
-        <w:tab/>
-        <w:t>NoteController.java</w:t>
-      </w:r>
-    </w:p>
-    <w:p>
-      <w:pPr>
-        <w:ind w:firstLineChars="0" w:firstLine="0"/>
-      </w:pPr>
-      <w:r>
-        <w:tab/>
-      </w:r>
-      <w:r>
-        <w:tab/>
-      </w:r>
-      <w:r>
-        <w:tab/>
-      </w:r>
-      <w:r>
-        <w:rPr>
-          <w:rFonts w:hint="eastAsia"/>
-        </w:rPr>
-        <w:t xml:space="preserve">노트가 나타날 시간을 불러와 </w:t>
-      </w:r>
-      <w:r>
-        <w:rPr>
-          <w:rFonts w:hint="eastAsia"/>
-        </w:rPr>
-        <w:t>알맞은 시간에 출력을 시켜주는 명령을 내리는 클래스</w:t>
-      </w:r>
-    </w:p>
-    <w:p>
-      <w:pPr>
-        <w:ind w:firstLineChars="0" w:firstLine="0"/>
-      </w:pPr>
-      <w:r>
-        <w:tab/>
-      </w:r>
-      <w:r>
-        <w:tab/>
-      </w:r>
-      <w:r>
-        <w:tab/>
-      </w:r>
-      <w:proofErr w:type="gramStart"/>
-      <w:r>
-        <w:t>notes :</w:t>
-      </w:r>
-      <w:proofErr w:type="gramEnd"/>
-      <w:r>
-        <w:t xml:space="preserve"> </w:t>
-      </w:r>
-      <w:r>
-        <w:rPr>
-          <w:rFonts w:hint="eastAsia"/>
-        </w:rPr>
-        <w:t>노트들의 정보가 들어있는 큐</w:t>
+        <w:t xml:space="preserve">노트 판정을 </w:t>
+      </w:r>
+      <w:r>
+        <w:rPr>
+          <w:rFonts w:hint="eastAsia"/>
+        </w:rPr>
+        <w:t>받아서 점수 및 콤보 에 변화를 주고 노트를 지우는</w:t>
+      </w:r>
+    </w:p>
+    <w:p>
+      <w:pPr>
+        <w:ind w:firstLineChars="0" w:firstLine="0"/>
+      </w:pPr>
+      <w:r>
+        <w:tab/>
+      </w:r>
+      <w:r>
+        <w:tab/>
+      </w:r>
+      <w:r>
+        <w:tab/>
+      </w:r>
+      <w:r>
+        <w:tab/>
+      </w:r>
+      <w:r>
+        <w:tab/>
+      </w:r>
+      <w:r>
+        <w:tab/>
+      </w:r>
+      <w:r>
+        <w:tab/>
+        <w:t xml:space="preserve"> </w:t>
+      </w:r>
+      <w:r>
+        <w:rPr>
+          <w:rFonts w:hint="eastAsia"/>
+        </w:rPr>
+        <w:t>메소드</w:t>
+      </w:r>
+    </w:p>
+    <w:p>
+      <w:pPr>
+        <w:ind w:firstLineChars="0" w:firstLine="0"/>
+      </w:pPr>
+      <w:r>
+        <w:tab/>
+      </w:r>
+      <w:r>
+        <w:tab/>
+      </w:r>
+      <w:r>
+        <w:tab/>
+      </w:r>
+      <w:proofErr w:type="spellStart"/>
+      <w:r>
+        <w:rPr>
+          <w:rFonts w:hint="eastAsia"/>
+        </w:rPr>
+        <w:t>deleteOutNote</w:t>
+      </w:r>
+      <w:r>
+        <w:t>s</w:t>
+      </w:r>
+      <w:proofErr w:type="spellEnd"/>
+      <w:proofErr w:type="gramStart"/>
+      <w:r>
+        <w:rPr>
+          <w:rFonts w:hint="eastAsia"/>
+        </w:rPr>
+        <w:t>( )</w:t>
+      </w:r>
+      <w:proofErr w:type="gramEnd"/>
+      <w:r>
+        <w:rPr>
+          <w:rFonts w:hint="eastAsia"/>
+        </w:rPr>
+        <w:t xml:space="preserve"> : </w:t>
+      </w:r>
+      <w:r>
+        <w:rPr>
+          <w:rFonts w:hint="eastAsia"/>
+        </w:rPr>
+        <w:t>놓친 노트를 화면에서 지우는 메소드</w:t>
+      </w:r>
+    </w:p>
+    <w:p>
+      <w:pPr>
+        <w:ind w:firstLineChars="0" w:firstLine="0"/>
+      </w:pPr>
+      <w:r>
+        <w:tab/>
+      </w:r>
+      <w:r>
+        <w:tab/>
+      </w:r>
+      <w:r>
+        <w:tab/>
+      </w:r>
+      <w:proofErr w:type="spellStart"/>
+      <w:r>
+        <w:t>clearInput</w:t>
+      </w:r>
+      <w:proofErr w:type="spellEnd"/>
+      <w:proofErr w:type="gramStart"/>
+      <w:r>
+        <w:t>( )</w:t>
+      </w:r>
+      <w:proofErr w:type="gramEnd"/>
+      <w:r>
+        <w:t xml:space="preserve"> : </w:t>
+      </w:r>
+      <w:r>
+        <w:rPr>
+          <w:rFonts w:hint="eastAsia"/>
+        </w:rPr>
+        <w:t>입력 받은 키 값을 지우는 메소드</w:t>
+      </w:r>
+    </w:p>
+    <w:p>
+      <w:pPr>
+        <w:ind w:firstLineChars="0" w:firstLine="0"/>
+      </w:pPr>
+      <w:r>
+        <w:tab/>
+      </w:r>
+      <w:r>
+        <w:tab/>
+      </w:r>
+      <w:r>
+        <w:tab/>
+        <w:t>update</w:t>
+      </w:r>
+      <w:proofErr w:type="gramStart"/>
+      <w:r>
+        <w:t>( )</w:t>
+      </w:r>
+      <w:proofErr w:type="gramEnd"/>
+      <w:r>
+        <w:t xml:space="preserve"> : </w:t>
+      </w:r>
+      <w:r>
+        <w:rPr>
+          <w:rFonts w:hint="eastAsia"/>
+        </w:rPr>
+        <w:t>노트에 대한 정보를 업데이트 하는 메소드</w:t>
+      </w:r>
+    </w:p>
+    <w:p>
+      <w:pPr>
+        <w:ind w:firstLineChars="0" w:firstLine="0"/>
+      </w:pPr>
+      <w:r>
+        <w:tab/>
+      </w:r>
+      <w:r>
+        <w:tab/>
+        <w:t>ScoreController.java</w:t>
+      </w:r>
+    </w:p>
+    <w:p>
+      <w:pPr>
+        <w:ind w:firstLineChars="0" w:firstLine="0"/>
+      </w:pPr>
+      <w:r>
+        <w:tab/>
+      </w:r>
+      <w:r>
+        <w:tab/>
+      </w:r>
+      <w:r>
+        <w:tab/>
+      </w:r>
+      <w:r>
+        <w:rPr>
+          <w:rFonts w:hint="eastAsia"/>
+        </w:rPr>
+        <w:t>점수와 콤보 계산을 받아 업데이트 시켜주는 클래스</w:t>
+      </w:r>
+    </w:p>
+    <w:p>
+      <w:pPr>
+        <w:ind w:firstLineChars="0" w:firstLine="0"/>
+      </w:pPr>
+      <w:r>
+        <w:tab/>
+      </w:r>
+      <w:r>
+        <w:tab/>
+      </w:r>
+      <w:r>
+        <w:tab/>
+      </w:r>
+      <w:proofErr w:type="spellStart"/>
+      <w:proofErr w:type="gramStart"/>
+      <w:r>
+        <w:rPr>
+          <w:rFonts w:hint="eastAsia"/>
+        </w:rPr>
+        <w:t>availableType</w:t>
+      </w:r>
+      <w:r>
+        <w:t>ForCombo</w:t>
+      </w:r>
+      <w:proofErr w:type="spellEnd"/>
+      <w:r>
+        <w:t xml:space="preserve"> :</w:t>
+      </w:r>
+      <w:proofErr w:type="gramEnd"/>
+      <w:r>
+        <w:t xml:space="preserve"> </w:t>
+      </w:r>
+      <w:r>
+        <w:rPr>
+          <w:rFonts w:hint="eastAsia"/>
+        </w:rPr>
+        <w:t>노트 판정 중 콤보가 계속되는 판정 목록</w:t>
+      </w:r>
+    </w:p>
+    <w:p>
+      <w:pPr>
+        <w:ind w:firstLineChars="0" w:firstLine="0"/>
+      </w:pPr>
+      <w:r>
+        <w:tab/>
+      </w:r>
+      <w:r>
+        <w:tab/>
+      </w:r>
+      <w:r>
+        <w:tab/>
+      </w:r>
+      <w:proofErr w:type="spellStart"/>
+      <w:proofErr w:type="gramStart"/>
+      <w:r>
+        <w:t>availableTypeForScore</w:t>
+      </w:r>
+      <w:proofErr w:type="spellEnd"/>
+      <w:r>
+        <w:t xml:space="preserve"> :</w:t>
+      </w:r>
+      <w:proofErr w:type="gramEnd"/>
+      <w:r>
+        <w:t xml:space="preserve"> </w:t>
+      </w:r>
+      <w:r>
+        <w:rPr>
+          <w:rFonts w:hint="eastAsia"/>
+        </w:rPr>
+        <w:t>노트 판정 중 점수가 추가되는 판정 목록</w:t>
+      </w:r>
+    </w:p>
+    <w:p>
+      <w:pPr>
+        <w:ind w:firstLineChars="0" w:firstLine="0"/>
+      </w:pPr>
+      <w:r>
+        <w:tab/>
+      </w:r>
+      <w:r>
+        <w:tab/>
+      </w:r>
+      <w:r>
+        <w:tab/>
+      </w:r>
+      <w:proofErr w:type="spellStart"/>
+      <w:r>
+        <w:t>updateCombo</w:t>
+      </w:r>
+      <w:proofErr w:type="spellEnd"/>
+      <w:proofErr w:type="gramStart"/>
+      <w:r>
+        <w:t>( )</w:t>
+      </w:r>
+      <w:proofErr w:type="gramEnd"/>
+      <w:r>
+        <w:t xml:space="preserve"> : </w:t>
+      </w:r>
+      <w:r>
+        <w:rPr>
+          <w:rFonts w:hint="eastAsia"/>
+        </w:rPr>
+        <w:t xml:space="preserve">콤보를 추가하거나 </w:t>
+      </w:r>
+      <w:proofErr w:type="spellStart"/>
+      <w:r>
+        <w:rPr>
+          <w:rFonts w:hint="eastAsia"/>
+        </w:rPr>
+        <w:t>리셋하는</w:t>
+      </w:r>
+      <w:proofErr w:type="spellEnd"/>
+      <w:r>
+        <w:rPr>
+          <w:rFonts w:hint="eastAsia"/>
+        </w:rPr>
+        <w:t xml:space="preserve"> 메소드</w:t>
+      </w:r>
+    </w:p>
+    <w:p>
+      <w:pPr>
+        <w:ind w:firstLineChars="0" w:firstLine="0"/>
+      </w:pPr>
+      <w:r>
+        <w:tab/>
+      </w:r>
+      <w:r>
+        <w:tab/>
+      </w:r>
+      <w:r>
+        <w:tab/>
+      </w:r>
+      <w:proofErr w:type="spellStart"/>
+      <w:r>
+        <w:t>updateScore</w:t>
+      </w:r>
+      <w:proofErr w:type="spellEnd"/>
+      <w:proofErr w:type="gramStart"/>
+      <w:r>
+        <w:t>( )</w:t>
+      </w:r>
+      <w:proofErr w:type="gramEnd"/>
+      <w:r>
+        <w:t xml:space="preserve"> : </w:t>
+      </w:r>
+      <w:r>
+        <w:rPr>
+          <w:rFonts w:hint="eastAsia"/>
+        </w:rPr>
+        <w:t>점수를 추가하는 메소드</w:t>
+      </w:r>
+    </w:p>
+    <w:p>
+      <w:pPr>
+        <w:ind w:firstLineChars="0" w:firstLine="0"/>
+      </w:pPr>
+      <w:r>
+        <w:tab/>
+      </w:r>
+      <w:r>
+        <w:tab/>
+      </w:r>
+      <w:r>
+        <w:tab/>
+      </w:r>
+      <w:r>
+        <w:t>update</w:t>
+      </w:r>
+      <w:proofErr w:type="gramStart"/>
+      <w:r>
+        <w:t>( )</w:t>
+      </w:r>
+      <w:proofErr w:type="gramEnd"/>
+      <w:r>
+        <w:t xml:space="preserve"> : </w:t>
+      </w:r>
+      <w:r>
+        <w:rPr>
+          <w:rFonts w:hint="eastAsia"/>
+        </w:rPr>
+        <w:t>콤보와 점수를 업데이트 하는 메소드</w:t>
+      </w:r>
+    </w:p>
+    <w:p>
+      <w:pPr>
+        <w:ind w:firstLineChars="0" w:firstLine="0"/>
+      </w:pPr>
+      <w:r>
+        <w:tab/>
+        <w:t>Controller-</w:t>
+      </w:r>
+      <w:proofErr w:type="spellStart"/>
+      <w:r>
+        <w:t>sceneController</w:t>
+      </w:r>
+      <w:proofErr w:type="spellEnd"/>
+    </w:p>
+    <w:p>
+      <w:pPr>
+        <w:ind w:firstLineChars="0" w:firstLine="0"/>
+      </w:pPr>
+      <w:r>
+        <w:tab/>
+      </w:r>
+      <w:r>
+        <w:tab/>
+        <w:t>MainController.java</w:t>
+      </w:r>
+    </w:p>
+    <w:p>
+      <w:pPr>
+        <w:ind w:firstLineChars="0" w:firstLine="0"/>
+      </w:pPr>
+      <w:r>
+        <w:tab/>
+      </w:r>
+      <w:r>
+        <w:tab/>
+      </w:r>
+      <w:r>
+        <w:tab/>
+      </w:r>
+      <w:r>
+        <w:rPr>
+          <w:rFonts w:hint="eastAsia"/>
+        </w:rPr>
+        <w:t>메인 화면에서 입력을 받아 동작을 시켜주는 클래스</w:t>
+      </w:r>
+    </w:p>
+    <w:p>
+      <w:pPr>
+        <w:ind w:firstLineChars="0" w:firstLine="0"/>
+      </w:pPr>
+      <w:r>
+        <w:tab/>
+      </w:r>
+      <w:r>
+        <w:tab/>
+      </w:r>
+      <w:r>
+        <w:tab/>
+      </w:r>
+      <w:proofErr w:type="gramStart"/>
+      <w:r>
+        <w:rPr>
+          <w:rFonts w:hint="eastAsia"/>
+        </w:rPr>
+        <w:t>Songs</w:t>
+      </w:r>
+      <w:r>
+        <w:rPr>
+          <w:rFonts w:hint="eastAsia"/>
+        </w:rPr>
+        <w:t xml:space="preserve"> :</w:t>
+      </w:r>
+      <w:proofErr w:type="gramEnd"/>
+      <w:r>
+        <w:rPr>
+          <w:rFonts w:hint="eastAsia"/>
+        </w:rPr>
+        <w:t xml:space="preserve"> 곡 목록 버튼</w:t>
+      </w:r>
+    </w:p>
+    <w:p>
+      <w:pPr>
+        <w:ind w:firstLineChars="0" w:firstLine="0"/>
+      </w:pPr>
+      <w:r>
+        <w:tab/>
+      </w:r>
+      <w:r>
+        <w:tab/>
+      </w:r>
+      <w:r>
+        <w:tab/>
+      </w:r>
+      <w:proofErr w:type="gramStart"/>
+      <w:r>
+        <w:t>Option</w:t>
+      </w:r>
+      <w:r>
+        <w:t xml:space="preserve"> :</w:t>
+      </w:r>
+      <w:proofErr w:type="gramEnd"/>
+      <w:r>
+        <w:t xml:space="preserve"> </w:t>
+      </w:r>
+      <w:r>
+        <w:rPr>
+          <w:rFonts w:hint="eastAsia"/>
+        </w:rPr>
+        <w:t>설정 버튼</w:t>
+      </w:r>
+    </w:p>
+    <w:p>
+      <w:pPr>
+        <w:ind w:firstLineChars="0" w:firstLine="0"/>
+      </w:pPr>
+      <w:r>
+        <w:tab/>
+      </w:r>
+      <w:r>
+        <w:tab/>
+      </w:r>
+      <w:r>
+        <w:tab/>
+        <w:t>initialize</w:t>
+      </w:r>
+      <w:proofErr w:type="gramStart"/>
+      <w:r>
+        <w:t>( )</w:t>
+      </w:r>
+      <w:proofErr w:type="gramEnd"/>
+      <w:r>
+        <w:t xml:space="preserve"> : </w:t>
+      </w:r>
+      <w:r>
+        <w:rPr>
+          <w:rFonts w:hint="eastAsia"/>
+        </w:rPr>
+        <w:t>화면을 불러왔을 때 실행하는 메소드</w:t>
+      </w:r>
+    </w:p>
+    <w:p>
+      <w:pPr>
+        <w:ind w:firstLineChars="0" w:firstLine="0"/>
+      </w:pPr>
+      <w:r>
+        <w:tab/>
+      </w:r>
+      <w:r>
+        <w:tab/>
+      </w:r>
+      <w:r>
+        <w:tab/>
+      </w:r>
+      <w:proofErr w:type="spellStart"/>
+      <w:r>
+        <w:t>SongPressed</w:t>
+      </w:r>
+      <w:proofErr w:type="spellEnd"/>
+      <w:proofErr w:type="gramStart"/>
+      <w:r>
+        <w:t>( )</w:t>
+      </w:r>
+      <w:proofErr w:type="gramEnd"/>
+      <w:r>
+        <w:t xml:space="preserve"> : </w:t>
+      </w:r>
+      <w:r>
+        <w:rPr>
+          <w:rFonts w:hint="eastAsia"/>
+        </w:rPr>
+        <w:t>곡 목록 버튼을 눌렀을 때 곡 목록 화면으로 넘어가는 메소드</w:t>
+      </w:r>
+    </w:p>
+    <w:p>
+      <w:pPr>
+        <w:ind w:firstLineChars="0" w:firstLine="0"/>
+      </w:pPr>
+      <w:r>
+        <w:tab/>
+      </w:r>
+      <w:r>
+        <w:tab/>
+      </w:r>
+      <w:r>
+        <w:tab/>
+      </w:r>
+      <w:proofErr w:type="spellStart"/>
+      <w:r>
+        <w:t>OptionPressed</w:t>
+      </w:r>
+      <w:proofErr w:type="spellEnd"/>
+      <w:proofErr w:type="gramStart"/>
+      <w:r>
+        <w:t>( )</w:t>
+      </w:r>
+      <w:proofErr w:type="gramEnd"/>
+      <w:r>
+        <w:t xml:space="preserve"> : </w:t>
+      </w:r>
+      <w:r>
+        <w:rPr>
+          <w:rFonts w:hint="eastAsia"/>
+        </w:rPr>
+        <w:t>설정 버튼을 눌렀을 때 설정 화면으로 넘어가는 메소드</w:t>
+      </w:r>
+    </w:p>
+    <w:p>
+      <w:pPr>
+        <w:ind w:firstLineChars="0" w:firstLine="0"/>
+      </w:pPr>
+      <w:r>
+        <w:tab/>
+      </w:r>
+      <w:r>
+        <w:tab/>
+        <w:t>OptionController.java</w:t>
       </w:r>
     </w:p>
     <w:p>
@@ -3813,10 +4569,30 @@
       <w:r>
         <w:tab/>
       </w:r>
-      <w:proofErr w:type="spellStart"/>
-      <w:proofErr w:type="gramStart"/>
-      <w:r>
-        <w:t>noteAmount</w:t>
+      <w:r>
+        <w:rPr>
+          <w:rFonts w:hint="eastAsia"/>
+        </w:rPr>
+        <w:t>설정 화면에서 입력을 받아 동작을 시켜주는 클래스</w:t>
+      </w:r>
+    </w:p>
+    <w:p>
+      <w:pPr>
+        <w:ind w:firstLineChars="0" w:firstLine="0"/>
+      </w:pPr>
+      <w:r>
+        <w:tab/>
+      </w:r>
+      <w:r>
+        <w:tab/>
+      </w:r>
+      <w:r>
+        <w:tab/>
+      </w:r>
+      <w:proofErr w:type="spellStart"/>
+      <w:proofErr w:type="gramStart"/>
+      <w:r>
+        <w:t>VolumeSlide</w:t>
       </w:r>
       <w:proofErr w:type="spellEnd"/>
       <w:r>
@@ -3830,26 +4606,26 @@
         <w:rPr>
           <w:rFonts w:hint="eastAsia"/>
         </w:rPr>
-        <w:t>노트의 총 개수</w:t>
-      </w:r>
-    </w:p>
-    <w:p>
-      <w:pPr>
-        <w:ind w:firstLineChars="0" w:firstLine="0"/>
-      </w:pPr>
-      <w:r>
-        <w:tab/>
-      </w:r>
-      <w:r>
-        <w:tab/>
-      </w:r>
-      <w:r>
-        <w:tab/>
-      </w:r>
-      <w:proofErr w:type="spellStart"/>
-      <w:proofErr w:type="gramStart"/>
-      <w:r>
-        <w:t>notesOnScreen</w:t>
+        <w:t>음량을 조절하는 슬라이더</w:t>
+      </w:r>
+    </w:p>
+    <w:p>
+      <w:pPr>
+        <w:ind w:firstLineChars="0" w:firstLine="0"/>
+      </w:pPr>
+      <w:r>
+        <w:tab/>
+      </w:r>
+      <w:r>
+        <w:tab/>
+      </w:r>
+      <w:r>
+        <w:tab/>
+      </w:r>
+      <w:proofErr w:type="spellStart"/>
+      <w:proofErr w:type="gramStart"/>
+      <w:r>
+        <w:t>SyncSlide</w:t>
       </w:r>
       <w:proofErr w:type="spellEnd"/>
       <w:r>
@@ -3863,26 +4639,26 @@
         <w:rPr>
           <w:rFonts w:hint="eastAsia"/>
         </w:rPr>
-        <w:t>화면에 나와 있는 노트 리스트</w:t>
-      </w:r>
-    </w:p>
-    <w:p>
-      <w:pPr>
-        <w:ind w:firstLineChars="0" w:firstLine="0"/>
-      </w:pPr>
-      <w:r>
-        <w:tab/>
-      </w:r>
-      <w:r>
-        <w:tab/>
-      </w:r>
-      <w:r>
-        <w:tab/>
-      </w:r>
-      <w:proofErr w:type="spellStart"/>
-      <w:proofErr w:type="gramStart"/>
-      <w:r>
-        <w:t>startTime</w:t>
+        <w:t>노트가 내려올 타이밍을 조절하는 슬라이더</w:t>
+      </w:r>
+    </w:p>
+    <w:p>
+      <w:pPr>
+        <w:ind w:firstLineChars="0" w:firstLine="0"/>
+      </w:pPr>
+      <w:r>
+        <w:tab/>
+      </w:r>
+      <w:r>
+        <w:tab/>
+      </w:r>
+      <w:r>
+        <w:tab/>
+      </w:r>
+      <w:proofErr w:type="spellStart"/>
+      <w:proofErr w:type="gramStart"/>
+      <w:r>
+        <w:t>SpeedSlide</w:t>
       </w:r>
       <w:proofErr w:type="spellEnd"/>
       <w:r>
@@ -3896,27 +4672,155 @@
         <w:rPr>
           <w:rFonts w:hint="eastAsia"/>
         </w:rPr>
-        <w:t>게임이 시작된 시간</w:t>
-      </w:r>
-    </w:p>
-    <w:p>
-      <w:pPr>
-        <w:ind w:firstLineChars="0" w:firstLine="0"/>
-      </w:pPr>
-      <w:r>
-        <w:tab/>
-      </w:r>
-      <w:r>
-        <w:tab/>
-      </w:r>
-      <w:r>
-        <w:tab/>
-      </w:r>
-      <w:proofErr w:type="spellStart"/>
-      <w:r>
-        <w:t>addDrawableNote</w:t>
-      </w:r>
-      <w:proofErr w:type="spellEnd"/>
+        <w:t>노트의 속도를 조절하는 슬라이더</w:t>
+      </w:r>
+    </w:p>
+    <w:p>
+      <w:pPr>
+        <w:ind w:firstLineChars="0" w:firstLine="0"/>
+      </w:pPr>
+      <w:r>
+        <w:tab/>
+      </w:r>
+      <w:r>
+        <w:tab/>
+      </w:r>
+      <w:r>
+        <w:tab/>
+      </w:r>
+      <w:proofErr w:type="spellStart"/>
+      <w:proofErr w:type="gramStart"/>
+      <w:r>
+        <w:t>VolumeValue</w:t>
+      </w:r>
+      <w:proofErr w:type="spellEnd"/>
+      <w:r>
+        <w:t xml:space="preserve"> :</w:t>
+      </w:r>
+      <w:proofErr w:type="gramEnd"/>
+      <w:r>
+        <w:t xml:space="preserve"> </w:t>
+      </w:r>
+      <w:r>
+        <w:rPr>
+          <w:rFonts w:hint="eastAsia"/>
+        </w:rPr>
+        <w:t>설정된 음량을 보여주는 변수</w:t>
+      </w:r>
+    </w:p>
+    <w:p>
+      <w:pPr>
+        <w:ind w:firstLineChars="0" w:firstLine="0"/>
+      </w:pPr>
+      <w:r>
+        <w:tab/>
+      </w:r>
+      <w:r>
+        <w:tab/>
+      </w:r>
+      <w:r>
+        <w:tab/>
+      </w:r>
+      <w:proofErr w:type="spellStart"/>
+      <w:proofErr w:type="gramStart"/>
+      <w:r>
+        <w:t>SyncValue</w:t>
+      </w:r>
+      <w:proofErr w:type="spellEnd"/>
+      <w:r>
+        <w:t xml:space="preserve"> :</w:t>
+      </w:r>
+      <w:proofErr w:type="gramEnd"/>
+      <w:r>
+        <w:t xml:space="preserve"> </w:t>
+      </w:r>
+      <w:r>
+        <w:rPr>
+          <w:rFonts w:hint="eastAsia"/>
+        </w:rPr>
+        <w:t>설정된 노트의 타이밍을 보여주는 변수</w:t>
+      </w:r>
+    </w:p>
+    <w:p>
+      <w:pPr>
+        <w:ind w:firstLineChars="0" w:firstLine="0"/>
+      </w:pPr>
+      <w:r>
+        <w:tab/>
+      </w:r>
+      <w:r>
+        <w:tab/>
+      </w:r>
+      <w:r>
+        <w:tab/>
+      </w:r>
+      <w:proofErr w:type="spellStart"/>
+      <w:proofErr w:type="gramStart"/>
+      <w:r>
+        <w:t>SpeedValue</w:t>
+      </w:r>
+      <w:proofErr w:type="spellEnd"/>
+      <w:r>
+        <w:t xml:space="preserve"> :</w:t>
+      </w:r>
+      <w:proofErr w:type="gramEnd"/>
+      <w:r>
+        <w:t xml:space="preserve"> </w:t>
+      </w:r>
+      <w:r>
+        <w:rPr>
+          <w:rFonts w:hint="eastAsia"/>
+        </w:rPr>
+        <w:t>설정된 노트의 속도를 보여주는 변수</w:t>
+      </w:r>
+    </w:p>
+    <w:p>
+      <w:pPr>
+        <w:ind w:firstLineChars="0" w:firstLine="0"/>
+      </w:pPr>
+      <w:r>
+        <w:tab/>
+      </w:r>
+      <w:r>
+        <w:tab/>
+      </w:r>
+      <w:r>
+        <w:tab/>
+      </w:r>
+      <w:proofErr w:type="spellStart"/>
+      <w:proofErr w:type="gramStart"/>
+      <w:r>
+        <w:t>BacktoMain</w:t>
+      </w:r>
+      <w:proofErr w:type="spellEnd"/>
+      <w:r>
+        <w:t xml:space="preserve"> :</w:t>
+      </w:r>
+      <w:proofErr w:type="gramEnd"/>
+      <w:r>
+        <w:t xml:space="preserve"> </w:t>
+      </w:r>
+      <w:r>
+        <w:rPr>
+          <w:rFonts w:hint="eastAsia"/>
+        </w:rPr>
+        <w:t>초기 화면으로 돌아가는 버튼</w:t>
+      </w:r>
+    </w:p>
+    <w:p>
+      <w:pPr>
+        <w:ind w:firstLineChars="0" w:firstLine="0"/>
+      </w:pPr>
+      <w:r>
+        <w:tab/>
+      </w:r>
+      <w:r>
+        <w:tab/>
+      </w:r>
+      <w:r>
+        <w:tab/>
+        <w:t>initialize</w:t>
+      </w:r>
       <w:proofErr w:type="gramStart"/>
       <w:r>
         <w:t>( )</w:t>
@@ -3929,40 +4833,34 @@
         <w:rPr>
           <w:rFonts w:hint="eastAsia"/>
         </w:rPr>
-        <w:t>화면에 나와있을 노트를</w:t>
-      </w:r>
-      <w:r>
-        <w:t xml:space="preserve"> </w:t>
-      </w:r>
-      <w:r>
-        <w:rPr>
-          <w:rFonts w:hint="eastAsia"/>
-        </w:rPr>
-        <w:t>추가하는</w:t>
-      </w:r>
-      <w:r>
-        <w:rPr>
-          <w:rFonts w:hint="eastAsia"/>
-        </w:rPr>
-        <w:t xml:space="preserve"> 메소드</w:t>
-      </w:r>
-    </w:p>
-    <w:p>
-      <w:pPr>
-        <w:ind w:firstLineChars="0" w:firstLine="0"/>
-      </w:pPr>
-      <w:r>
-        <w:tab/>
-      </w:r>
-      <w:r>
-        <w:tab/>
-      </w:r>
-      <w:r>
-        <w:tab/>
-      </w:r>
-      <w:proofErr w:type="spellStart"/>
-      <w:r>
-        <w:t>checkCollision</w:t>
+        <w:t>화면을 불러왔을 때 실행하는 메소드</w:t>
+      </w:r>
+    </w:p>
+    <w:p>
+      <w:pPr>
+        <w:ind w:firstLineChars="0" w:firstLine="0"/>
+      </w:pPr>
+      <w:r>
+        <w:tab/>
+      </w:r>
+      <w:r>
+        <w:tab/>
+      </w:r>
+      <w:r>
+        <w:tab/>
+      </w:r>
+      <w:proofErr w:type="spellStart"/>
+      <w:r>
+        <w:t>Back</w:t>
+      </w:r>
+      <w:r>
+        <w:rPr>
+          <w:rFonts w:hint="eastAsia"/>
+        </w:rPr>
+        <w:t>T</w:t>
+      </w:r>
+      <w:r>
+        <w:t>oMain</w:t>
       </w:r>
       <w:proofErr w:type="spellEnd"/>
       <w:proofErr w:type="gramStart"/>
@@ -3977,111 +4875,111 @@
         <w:rPr>
           <w:rFonts w:hint="eastAsia"/>
         </w:rPr>
-        <w:t xml:space="preserve">노트 판정을 </w:t>
-      </w:r>
-      <w:r>
-        <w:rPr>
-          <w:rFonts w:hint="eastAsia"/>
-        </w:rPr>
-        <w:t>받아서 점수 및 콤보 에 변화를 주고 노트를 지우는</w:t>
-      </w:r>
-    </w:p>
-    <w:p>
-      <w:pPr>
-        <w:ind w:firstLineChars="0" w:firstLine="0"/>
-      </w:pPr>
-      <w:r>
-        <w:tab/>
-      </w:r>
-      <w:r>
-        <w:tab/>
-      </w:r>
-      <w:r>
-        <w:tab/>
-      </w:r>
-      <w:r>
-        <w:tab/>
-      </w:r>
-      <w:r>
-        <w:tab/>
-      </w:r>
-      <w:r>
-        <w:tab/>
-      </w:r>
-      <w:r>
-        <w:tab/>
-        <w:t xml:space="preserve"> </w:t>
-      </w:r>
-      <w:r>
-        <w:rPr>
-          <w:rFonts w:hint="eastAsia"/>
-        </w:rPr>
-        <w:t>메소드</w:t>
-      </w:r>
-    </w:p>
-    <w:p>
-      <w:pPr>
-        <w:ind w:firstLineChars="0" w:firstLine="0"/>
-      </w:pPr>
-      <w:r>
-        <w:tab/>
-      </w:r>
-      <w:r>
-        <w:tab/>
-      </w:r>
-      <w:r>
-        <w:tab/>
-      </w:r>
-      <w:proofErr w:type="spellStart"/>
-      <w:r>
-        <w:rPr>
-          <w:rFonts w:hint="eastAsia"/>
-        </w:rPr>
-        <w:t>deleteOutNote</w:t>
-      </w:r>
-      <w:r>
-        <w:t>s</w:t>
-      </w:r>
-      <w:proofErr w:type="spellEnd"/>
-      <w:proofErr w:type="gramStart"/>
-      <w:r>
-        <w:rPr>
-          <w:rFonts w:hint="eastAsia"/>
-        </w:rPr>
+        <w:t>초기 화면으로 돌아가는 메소드</w:t>
+      </w:r>
+    </w:p>
+    <w:p>
+      <w:pPr>
+        <w:ind w:firstLineChars="0" w:firstLine="0"/>
+      </w:pPr>
+      <w:r>
+        <w:tab/>
+      </w:r>
+      <w:r>
+        <w:tab/>
+      </w:r>
+      <w:r>
+        <w:tab/>
+        <w:t>changed</w:t>
+      </w:r>
+      <w:proofErr w:type="gramStart"/>
+      <w:r>
         <w:t>( )</w:t>
       </w:r>
       <w:proofErr w:type="gramEnd"/>
       <w:r>
-        <w:rPr>
-          <w:rFonts w:hint="eastAsia"/>
-        </w:rPr>
         <w:t xml:space="preserve"> : </w:t>
       </w:r>
       <w:r>
         <w:rPr>
           <w:rFonts w:hint="eastAsia"/>
         </w:rPr>
-        <w:t>놓친 노트를 화면에서 지우는 메소드</w:t>
-      </w:r>
-    </w:p>
-    <w:p>
-      <w:pPr>
-        <w:ind w:firstLineChars="0" w:firstLine="0"/>
-      </w:pPr>
-      <w:r>
-        <w:tab/>
-      </w:r>
-      <w:r>
-        <w:tab/>
-      </w:r>
-      <w:r>
-        <w:tab/>
-      </w:r>
-      <w:proofErr w:type="spellStart"/>
-      <w:r>
-        <w:t>clearInput</w:t>
-      </w:r>
-      <w:proofErr w:type="spellEnd"/>
+        <w:t>슬라이더를 이용해 변경된 설정 값</w:t>
+      </w:r>
+      <w:r>
+        <w:rPr>
+          <w:rFonts w:hint="eastAsia"/>
+        </w:rPr>
+        <w:t>을 변수에 저장하는 메소드</w:t>
+      </w:r>
+    </w:p>
+    <w:p>
+      <w:pPr>
+        <w:ind w:firstLineChars="0" w:firstLine="0"/>
+      </w:pPr>
+      <w:r>
+        <w:tab/>
+      </w:r>
+      <w:r>
+        <w:tab/>
+        <w:t>SongListController.java</w:t>
+      </w:r>
+    </w:p>
+    <w:p>
+      <w:pPr>
+        <w:ind w:firstLineChars="0" w:firstLine="0"/>
+      </w:pPr>
+      <w:r>
+        <w:tab/>
+      </w:r>
+      <w:r>
+        <w:tab/>
+      </w:r>
+      <w:r>
+        <w:tab/>
+      </w:r>
+      <w:r>
+        <w:rPr>
+          <w:rFonts w:hint="eastAsia"/>
+        </w:rPr>
+        <w:t>곡 선택 화면에서 입력을 받아 동작을 시켜주는 클래스</w:t>
+      </w:r>
+    </w:p>
+    <w:p>
+      <w:pPr>
+        <w:ind w:firstLineChars="0" w:firstLine="0"/>
+      </w:pPr>
+      <w:r>
+        <w:tab/>
+      </w:r>
+      <w:r>
+        <w:tab/>
+      </w:r>
+      <w:r>
+        <w:tab/>
+      </w:r>
+      <w:proofErr w:type="gramStart"/>
+      <w:r>
+        <w:t>Song :</w:t>
+      </w:r>
+      <w:proofErr w:type="gramEnd"/>
+      <w:r>
+        <w:t xml:space="preserve"> </w:t>
+      </w:r>
+      <w:r>
+        <w:rPr>
+          <w:rFonts w:hint="eastAsia"/>
+        </w:rPr>
+        <w:t>노래 실행 버튼</w:t>
+      </w:r>
+    </w:p>
+    <w:p>
+      <w:pPr>
+        <w:ind w:left="800" w:firstLineChars="0" w:firstLine="400"/>
+      </w:pPr>
+      <w:r>
+        <w:t>initialize</w:t>
+      </w:r>
       <w:proofErr w:type="gramStart"/>
       <w:r>
         <w:t>( )</w:t>
@@ -4094,23 +4992,27 @@
         <w:rPr>
           <w:rFonts w:hint="eastAsia"/>
         </w:rPr>
-        <w:t>입력 받은 키 값을 지우는 메소드</w:t>
-      </w:r>
-    </w:p>
-    <w:p>
-      <w:pPr>
-        <w:ind w:firstLineChars="0" w:firstLine="0"/>
-      </w:pPr>
-      <w:r>
-        <w:tab/>
-      </w:r>
-      <w:r>
-        <w:tab/>
-      </w:r>
-      <w:r>
-        <w:tab/>
-        <w:t>update</w:t>
-      </w:r>
+        <w:t>화면을 불러왔을 때 실행하는 메소드</w:t>
+      </w:r>
+    </w:p>
+    <w:p>
+      <w:pPr>
+        <w:ind w:firstLineChars="0" w:firstLine="0"/>
+      </w:pPr>
+      <w:r>
+        <w:tab/>
+      </w:r>
+      <w:r>
+        <w:tab/>
+      </w:r>
+      <w:r>
+        <w:tab/>
+      </w:r>
+      <w:proofErr w:type="spellStart"/>
+      <w:r>
+        <w:t>SelectSong</w:t>
+      </w:r>
+      <w:proofErr w:type="spellEnd"/>
       <w:proofErr w:type="gramStart"/>
       <w:r>
         <w:t>( )</w:t>
@@ -4123,129 +5025,25 @@
         <w:rPr>
           <w:rFonts w:hint="eastAsia"/>
         </w:rPr>
-        <w:t>노트에 대한 정보를 업데이트 하는 메소드</w:t>
-      </w:r>
-    </w:p>
-    <w:p>
-      <w:pPr>
-        <w:ind w:firstLineChars="0" w:firstLine="0"/>
-      </w:pPr>
-      <w:r>
-        <w:tab/>
-      </w:r>
-      <w:r>
-        <w:tab/>
-        <w:t>ScoreController.java</w:t>
-      </w:r>
-    </w:p>
-    <w:p>
-      <w:pPr>
-        <w:ind w:firstLineChars="0" w:firstLine="0"/>
-      </w:pPr>
-      <w:r>
-        <w:tab/>
-      </w:r>
-      <w:r>
-        <w:tab/>
-      </w:r>
-      <w:r>
-        <w:tab/>
-      </w:r>
-      <w:r>
-        <w:rPr>
-          <w:rFonts w:hint="eastAsia"/>
-        </w:rPr>
-        <w:t>점수와 콤보 계산을 받아 업데이트 시켜주는 클래스</w:t>
-      </w:r>
-    </w:p>
-    <w:p>
-      <w:pPr>
-        <w:ind w:firstLineChars="0" w:firstLine="0"/>
-      </w:pPr>
-      <w:r>
-        <w:tab/>
-      </w:r>
-      <w:r>
-        <w:tab/>
-      </w:r>
-      <w:r>
-        <w:tab/>
-      </w:r>
-      <w:proofErr w:type="spellStart"/>
-      <w:proofErr w:type="gramStart"/>
-      <w:r>
-        <w:rPr>
-          <w:rFonts w:hint="eastAsia"/>
-        </w:rPr>
-        <w:t>availableType</w:t>
-      </w:r>
-      <w:r>
-        <w:t>ForCombo</w:t>
-      </w:r>
-      <w:proofErr w:type="spellEnd"/>
-      <w:r>
-        <w:t xml:space="preserve"> :</w:t>
-      </w:r>
-      <w:proofErr w:type="gramEnd"/>
-      <w:r>
-        <w:t xml:space="preserve"> </w:t>
-      </w:r>
-      <w:r>
-        <w:rPr>
-          <w:rFonts w:hint="eastAsia"/>
-        </w:rPr>
-        <w:t>노트 판정 중 콤보가 계속되는 판정 목록</w:t>
-      </w:r>
-    </w:p>
-    <w:p>
-      <w:pPr>
-        <w:ind w:firstLineChars="0" w:firstLine="0"/>
-      </w:pPr>
-      <w:r>
-        <w:tab/>
-      </w:r>
-      <w:r>
-        <w:tab/>
-      </w:r>
-      <w:r>
-        <w:tab/>
-      </w:r>
-      <w:proofErr w:type="spellStart"/>
-      <w:proofErr w:type="gramStart"/>
-      <w:r>
-        <w:t>availableTypeForScore</w:t>
-      </w:r>
-      <w:proofErr w:type="spellEnd"/>
-      <w:r>
-        <w:t xml:space="preserve"> :</w:t>
-      </w:r>
-      <w:proofErr w:type="gramEnd"/>
-      <w:r>
-        <w:t xml:space="preserve"> </w:t>
-      </w:r>
-      <w:r>
-        <w:rPr>
-          <w:rFonts w:hint="eastAsia"/>
-        </w:rPr>
-        <w:t>노트 판정 중 점수가 추가되는 판정 목록</w:t>
-      </w:r>
-    </w:p>
-    <w:p>
-      <w:pPr>
-        <w:ind w:firstLineChars="0" w:firstLine="0"/>
-      </w:pPr>
-      <w:r>
-        <w:tab/>
-      </w:r>
-      <w:r>
-        <w:tab/>
-      </w:r>
-      <w:r>
-        <w:tab/>
-      </w:r>
-      <w:proofErr w:type="spellStart"/>
-      <w:r>
-        <w:t>updateCombo</w:t>
+        <w:t>게임을 플레이 하는 메소드</w:t>
+      </w:r>
+    </w:p>
+    <w:p>
+      <w:pPr>
+        <w:ind w:firstLineChars="0" w:firstLine="0"/>
+      </w:pPr>
+      <w:r>
+        <w:tab/>
+      </w:r>
+      <w:r>
+        <w:tab/>
+      </w:r>
+      <w:r>
+        <w:tab/>
+      </w:r>
+      <w:proofErr w:type="spellStart"/>
+      <w:r>
+        <w:t>BackToMain</w:t>
       </w:r>
       <w:proofErr w:type="spellEnd"/>
       <w:proofErr w:type="gramStart"/>
@@ -4260,304 +5058,655 @@
         <w:rPr>
           <w:rFonts w:hint="eastAsia"/>
         </w:rPr>
-        <w:t xml:space="preserve">콤보를 추가하거나 </w:t>
-      </w:r>
-      <w:proofErr w:type="spellStart"/>
-      <w:r>
-        <w:rPr>
-          <w:rFonts w:hint="eastAsia"/>
-        </w:rPr>
-        <w:t>리셋하는</w:t>
-      </w:r>
-      <w:proofErr w:type="spellEnd"/>
-      <w:r>
-        <w:rPr>
-          <w:rFonts w:hint="eastAsia"/>
-        </w:rPr>
-        <w:t xml:space="preserve"> 메소드</w:t>
-      </w:r>
-    </w:p>
-    <w:p>
-      <w:pPr>
-        <w:ind w:firstLineChars="0" w:firstLine="0"/>
-      </w:pPr>
-      <w:r>
-        <w:tab/>
-      </w:r>
-      <w:r>
-        <w:tab/>
-      </w:r>
-      <w:r>
-        <w:tab/>
-      </w:r>
-      <w:proofErr w:type="spellStart"/>
-      <w:r>
-        <w:t>updateScore</w:t>
-      </w:r>
-      <w:proofErr w:type="spellEnd"/>
-      <w:proofErr w:type="gramStart"/>
-      <w:r>
-        <w:t>( )</w:t>
-      </w:r>
-      <w:proofErr w:type="gramEnd"/>
-      <w:r>
-        <w:t xml:space="preserve"> : </w:t>
-      </w:r>
-      <w:r>
-        <w:rPr>
-          <w:rFonts w:hint="eastAsia"/>
-        </w:rPr>
-        <w:t>점수를 추가하는 메소드</w:t>
-      </w:r>
-    </w:p>
-    <w:p>
-      <w:pPr>
-        <w:ind w:firstLineChars="0" w:firstLine="0"/>
-      </w:pPr>
-      <w:r>
-        <w:tab/>
-      </w:r>
-      <w:r>
-        <w:tab/>
-      </w:r>
-      <w:r>
-        <w:tab/>
-      </w:r>
-      <w:r>
-        <w:t>update</w:t>
-      </w:r>
-      <w:proofErr w:type="gramStart"/>
-      <w:r>
-        <w:t>( )</w:t>
-      </w:r>
-      <w:proofErr w:type="gramEnd"/>
-      <w:r>
-        <w:t xml:space="preserve"> : </w:t>
-      </w:r>
-      <w:r>
-        <w:rPr>
-          <w:rFonts w:hint="eastAsia"/>
-        </w:rPr>
-        <w:t>콤보와 점수를 업데이트 하는 메소드</w:t>
-      </w:r>
-    </w:p>
-    <w:p>
-      <w:pPr>
-        <w:ind w:firstLineChars="0" w:firstLine="0"/>
-      </w:pPr>
-      <w:r>
-        <w:tab/>
-        <w:t>Controller-</w:t>
+        <w:t>초기 화면으로 돌아가는 메소드</w:t>
+      </w:r>
+    </w:p>
+    <w:p>
+      <w:pPr>
+        <w:ind w:firstLineChars="0" w:firstLine="0"/>
+      </w:pPr>
+    </w:p>
+    <w:p>
+      <w:pPr>
+        <w:ind w:firstLineChars="0" w:firstLine="0"/>
+      </w:pPr>
+    </w:p>
+    <w:p>
+      <w:pPr>
+        <w:ind w:firstLineChars="0" w:firstLine="0"/>
+      </w:pPr>
+    </w:p>
+    <w:p>
+      <w:pPr>
+        <w:ind w:firstLineChars="0" w:firstLine="0"/>
+      </w:pPr>
+    </w:p>
+    <w:p>
+      <w:pPr>
+        <w:ind w:firstLineChars="0" w:firstLine="0"/>
+      </w:pPr>
+    </w:p>
+    <w:p>
+      <w:pPr>
+        <w:ind w:firstLineChars="0" w:firstLine="0"/>
+      </w:pPr>
+    </w:p>
+    <w:p>
+      <w:pPr>
+        <w:ind w:firstLineChars="0" w:firstLine="0"/>
+      </w:pPr>
+    </w:p>
+    <w:p>
+      <w:pPr>
+        <w:ind w:firstLineChars="0" w:firstLine="0"/>
+      </w:pPr>
+    </w:p>
+    <w:p>
+      <w:pPr>
+        <w:ind w:firstLineChars="0" w:firstLine="0"/>
+      </w:pPr>
+      <w:r>
+        <w:rPr>
+          <w:rFonts w:hint="eastAsia"/>
+        </w:rPr>
+        <w:lastRenderedPageBreak/>
+        <w:t>클래스 구조도</w:t>
+      </w:r>
+    </w:p>
+    <w:p>
+      <w:pPr>
+        <w:ind w:firstLineChars="0" w:firstLine="0"/>
+        <w:rPr>
+          <w:noProof/>
+        </w:rPr>
+      </w:pPr>
+      <w:r>
+        <w:rPr>
+          <w:rFonts w:hint="eastAsia"/>
+          <w:noProof/>
+        </w:rPr>
+        <w:t>전체 구조도</w:t>
+      </w:r>
+    </w:p>
+    <w:p>
+      <w:pPr>
+        <w:ind w:firstLineChars="0" w:firstLine="0"/>
+        <w:rPr>
+          <w:noProof/>
+        </w:rPr>
+      </w:pPr>
+      <w:r>
+        <w:rPr>
+          <w:noProof/>
+        </w:rPr>
+        <w:drawing>
+          <wp:inline distT="0" distB="0" distL="0" distR="0">
+            <wp:extent cx="5715000" cy="2733675"/>
+            <wp:effectExtent l="0" t="0" r="0" b="9525"/>
+            <wp:docPr id="1" name="그림 1"/>
+            <wp:cNvGraphicFramePr>
+              <a:graphicFrameLocks xmlns:a="http://schemas.openxmlformats.org/drawingml/2006/main" noChangeAspect="1"/>
+            </wp:cNvGraphicFramePr>
+            <a:graphic xmlns:a="http://schemas.openxmlformats.org/drawingml/2006/main">
+              <a:graphicData uri="http://schemas.openxmlformats.org/drawingml/2006/picture">
+                <pic:pic xmlns:pic="http://schemas.openxmlformats.org/drawingml/2006/picture">
+                  <pic:nvPicPr>
+                    <pic:cNvPr id="0" name="Picture 1"/>
+                    <pic:cNvPicPr>
+                      <a:picLocks noChangeAspect="1" noChangeArrowheads="1"/>
+                    </pic:cNvPicPr>
+                  </pic:nvPicPr>
+                  <pic:blipFill>
+                    <a:blip r:embed="rId7" cstate="print">
+                      <a:extLst>
+                        <a:ext uri="{28A0092B-C50C-407E-A947-70E740481C1C}">
+                          <a14:useLocalDpi xmlns:a14="http://schemas.microsoft.com/office/drawing/2010/main" val="0"/>
+                        </a:ext>
+                      </a:extLst>
+                    </a:blip>
+                    <a:srcRect/>
+                    <a:stretch>
+                      <a:fillRect/>
+                    </a:stretch>
+                  </pic:blipFill>
+                  <pic:spPr bwMode="auto">
+                    <a:xfrm>
+                      <a:off x="0" y="0"/>
+                      <a:ext cx="5715000" cy="2733675"/>
+                    </a:xfrm>
+                    <a:prstGeom prst="rect">
+                      <a:avLst/>
+                    </a:prstGeom>
+                    <a:noFill/>
+                    <a:ln>
+                      <a:noFill/>
+                    </a:ln>
+                  </pic:spPr>
+                </pic:pic>
+              </a:graphicData>
+            </a:graphic>
+          </wp:inline>
+        </w:drawing>
+      </w:r>
+    </w:p>
+    <w:p>
+      <w:pPr>
+        <w:ind w:firstLineChars="0" w:firstLine="0"/>
+      </w:pPr>
+      <w:r>
+        <w:rPr>
+          <w:rFonts w:hint="eastAsia"/>
+        </w:rPr>
+        <w:t>application</w:t>
+      </w:r>
+    </w:p>
+    <w:p>
+      <w:pPr>
+        <w:ind w:firstLineChars="0" w:firstLine="0"/>
+      </w:pPr>
+      <w:r>
+        <w:rPr>
+          <w:noProof/>
+        </w:rPr>
+        <w:drawing>
+          <wp:inline distT="0" distB="0" distL="0" distR="0">
+            <wp:extent cx="1133475" cy="1171575"/>
+            <wp:effectExtent l="0" t="0" r="9525" b="9525"/>
+            <wp:docPr id="4" name="그림 4"/>
+            <wp:cNvGraphicFramePr>
+              <a:graphicFrameLocks xmlns:a="http://schemas.openxmlformats.org/drawingml/2006/main" noChangeAspect="1"/>
+            </wp:cNvGraphicFramePr>
+            <a:graphic xmlns:a="http://schemas.openxmlformats.org/drawingml/2006/main">
+              <a:graphicData uri="http://schemas.openxmlformats.org/drawingml/2006/picture">
+                <pic:pic xmlns:pic="http://schemas.openxmlformats.org/drawingml/2006/picture">
+                  <pic:nvPicPr>
+                    <pic:cNvPr id="0" name="Picture 4"/>
+                    <pic:cNvPicPr>
+                      <a:picLocks noChangeAspect="1" noChangeArrowheads="1"/>
+                    </pic:cNvPicPr>
+                  </pic:nvPicPr>
+                  <pic:blipFill>
+                    <a:blip r:embed="rId8">
+                      <a:extLst>
+                        <a:ext uri="{28A0092B-C50C-407E-A947-70E740481C1C}">
+                          <a14:useLocalDpi xmlns:a14="http://schemas.microsoft.com/office/drawing/2010/main" val="0"/>
+                        </a:ext>
+                      </a:extLst>
+                    </a:blip>
+                    <a:srcRect/>
+                    <a:stretch>
+                      <a:fillRect/>
+                    </a:stretch>
+                  </pic:blipFill>
+                  <pic:spPr bwMode="auto">
+                    <a:xfrm>
+                      <a:off x="0" y="0"/>
+                      <a:ext cx="1133475" cy="1171575"/>
+                    </a:xfrm>
+                    <a:prstGeom prst="rect">
+                      <a:avLst/>
+                    </a:prstGeom>
+                    <a:noFill/>
+                    <a:ln>
+                      <a:noFill/>
+                    </a:ln>
+                  </pic:spPr>
+                </pic:pic>
+              </a:graphicData>
+            </a:graphic>
+          </wp:inline>
+        </w:drawing>
+      </w:r>
+    </w:p>
+    <w:p>
+      <w:pPr>
+        <w:ind w:firstLineChars="0" w:firstLine="0"/>
+      </w:pPr>
+      <w:r>
+        <w:t>c</w:t>
+      </w:r>
+      <w:r>
+        <w:rPr>
+          <w:rFonts w:hint="eastAsia"/>
+        </w:rPr>
+        <w:t xml:space="preserve">ontroller </w:t>
+      </w:r>
+      <w:r>
+        <w:t>– calculato</w:t>
+      </w:r>
+      <w:r>
+        <w:t>r</w:t>
+      </w:r>
+      <w:r>
+        <w:rPr>
+          <w:noProof/>
+        </w:rPr>
+        <w:drawing>
+          <wp:inline distT="0" distB="0" distL="0" distR="0">
+            <wp:extent cx="5724525" cy="2590800"/>
+            <wp:effectExtent l="0" t="0" r="9525" b="0"/>
+            <wp:docPr id="5" name="그림 5"/>
+            <wp:cNvGraphicFramePr>
+              <a:graphicFrameLocks xmlns:a="http://schemas.openxmlformats.org/drawingml/2006/main" noChangeAspect="1"/>
+            </wp:cNvGraphicFramePr>
+            <a:graphic xmlns:a="http://schemas.openxmlformats.org/drawingml/2006/main">
+              <a:graphicData uri="http://schemas.openxmlformats.org/drawingml/2006/picture">
+                <pic:pic xmlns:pic="http://schemas.openxmlformats.org/drawingml/2006/picture">
+                  <pic:nvPicPr>
+                    <pic:cNvPr id="0" name="Picture 5"/>
+                    <pic:cNvPicPr>
+                      <a:picLocks noChangeAspect="1" noChangeArrowheads="1"/>
+                    </pic:cNvPicPr>
+                  </pic:nvPicPr>
+                  <pic:blipFill>
+                    <a:blip r:embed="rId9">
+                      <a:extLst>
+                        <a:ext uri="{28A0092B-C50C-407E-A947-70E740481C1C}">
+                          <a14:useLocalDpi xmlns:a14="http://schemas.microsoft.com/office/drawing/2010/main" val="0"/>
+                        </a:ext>
+                      </a:extLst>
+                    </a:blip>
+                    <a:srcRect/>
+                    <a:stretch>
+                      <a:fillRect/>
+                    </a:stretch>
+                  </pic:blipFill>
+                  <pic:spPr bwMode="auto">
+                    <a:xfrm>
+                      <a:off x="0" y="0"/>
+                      <a:ext cx="5724525" cy="2590800"/>
+                    </a:xfrm>
+                    <a:prstGeom prst="rect">
+                      <a:avLst/>
+                    </a:prstGeom>
+                    <a:noFill/>
+                    <a:ln>
+                      <a:noFill/>
+                    </a:ln>
+                  </pic:spPr>
+                </pic:pic>
+              </a:graphicData>
+            </a:graphic>
+          </wp:inline>
+        </w:drawing>
+      </w:r>
+    </w:p>
+    <w:p>
+      <w:pPr>
+        <w:ind w:firstLineChars="0" w:firstLine="0"/>
+      </w:pPr>
+    </w:p>
+    <w:p>
+      <w:pPr>
+        <w:ind w:firstLineChars="0" w:firstLine="0"/>
+      </w:pPr>
+      <w:r>
+        <w:rPr>
+          <w:rFonts w:hint="eastAsia"/>
+        </w:rPr>
+        <w:lastRenderedPageBreak/>
+        <w:t xml:space="preserve">controller - </w:t>
+      </w:r>
+      <w:proofErr w:type="spellStart"/>
+      <w:r>
+        <w:t>eventProcesso</w:t>
+      </w:r>
+      <w:r>
+        <w:t>r</w:t>
+      </w:r>
+      <w:proofErr w:type="spellEnd"/>
+      <w:r>
+        <w:rPr>
+          <w:noProof/>
+        </w:rPr>
+        <w:drawing>
+          <wp:inline distT="0" distB="0" distL="0" distR="0">
+            <wp:extent cx="5734050" cy="2819400"/>
+            <wp:effectExtent l="0" t="0" r="0" b="0"/>
+            <wp:docPr id="6" name="그림 6"/>
+            <wp:cNvGraphicFramePr>
+              <a:graphicFrameLocks xmlns:a="http://schemas.openxmlformats.org/drawingml/2006/main" noChangeAspect="1"/>
+            </wp:cNvGraphicFramePr>
+            <a:graphic xmlns:a="http://schemas.openxmlformats.org/drawingml/2006/main">
+              <a:graphicData uri="http://schemas.openxmlformats.org/drawingml/2006/picture">
+                <pic:pic xmlns:pic="http://schemas.openxmlformats.org/drawingml/2006/picture">
+                  <pic:nvPicPr>
+                    <pic:cNvPr id="0" name="Picture 6"/>
+                    <pic:cNvPicPr>
+                      <a:picLocks noChangeAspect="1" noChangeArrowheads="1"/>
+                    </pic:cNvPicPr>
+                  </pic:nvPicPr>
+                  <pic:blipFill>
+                    <a:blip r:embed="rId10">
+                      <a:extLst>
+                        <a:ext uri="{28A0092B-C50C-407E-A947-70E740481C1C}">
+                          <a14:useLocalDpi xmlns:a14="http://schemas.microsoft.com/office/drawing/2010/main" val="0"/>
+                        </a:ext>
+                      </a:extLst>
+                    </a:blip>
+                    <a:srcRect/>
+                    <a:stretch>
+                      <a:fillRect/>
+                    </a:stretch>
+                  </pic:blipFill>
+                  <pic:spPr bwMode="auto">
+                    <a:xfrm>
+                      <a:off x="0" y="0"/>
+                      <a:ext cx="5734050" cy="2819400"/>
+                    </a:xfrm>
+                    <a:prstGeom prst="rect">
+                      <a:avLst/>
+                    </a:prstGeom>
+                    <a:noFill/>
+                    <a:ln>
+                      <a:noFill/>
+                    </a:ln>
+                  </pic:spPr>
+                </pic:pic>
+              </a:graphicData>
+            </a:graphic>
+          </wp:inline>
+        </w:drawing>
+      </w:r>
+    </w:p>
+    <w:p>
+      <w:pPr>
+        <w:ind w:firstLineChars="0" w:firstLine="0"/>
+      </w:pPr>
+    </w:p>
+    <w:p>
+      <w:pPr>
+        <w:ind w:firstLineChars="0" w:firstLine="0"/>
+      </w:pPr>
+    </w:p>
+    <w:p>
+      <w:pPr>
+        <w:ind w:firstLineChars="0" w:firstLine="0"/>
+      </w:pPr>
+      <w:r>
+        <w:rPr>
+          <w:rFonts w:hint="eastAsia"/>
+        </w:rPr>
+        <w:t xml:space="preserve">controller </w:t>
+      </w:r>
+      <w:r>
+        <w:t>–</w:t>
+      </w:r>
+      <w:r>
+        <w:rPr>
+          <w:rFonts w:hint="eastAsia"/>
+        </w:rPr>
+        <w:t xml:space="preserve"> </w:t>
+      </w:r>
+      <w:proofErr w:type="spellStart"/>
+      <w:r>
+        <w:t>gamController</w:t>
+      </w:r>
+      <w:proofErr w:type="spellEnd"/>
+    </w:p>
+    <w:p>
+      <w:pPr>
+        <w:ind w:firstLineChars="0" w:firstLine="0"/>
+      </w:pPr>
+      <w:r>
+        <w:rPr>
+          <w:noProof/>
+        </w:rPr>
+        <w:drawing>
+          <wp:inline distT="0" distB="0" distL="0" distR="0">
+            <wp:extent cx="5724525" cy="2343150"/>
+            <wp:effectExtent l="0" t="0" r="9525" b="0"/>
+            <wp:docPr id="2" name="그림 2"/>
+            <wp:cNvGraphicFramePr>
+              <a:graphicFrameLocks xmlns:a="http://schemas.openxmlformats.org/drawingml/2006/main" noChangeAspect="1"/>
+            </wp:cNvGraphicFramePr>
+            <a:graphic xmlns:a="http://schemas.openxmlformats.org/drawingml/2006/main">
+              <a:graphicData uri="http://schemas.openxmlformats.org/drawingml/2006/picture">
+                <pic:pic xmlns:pic="http://schemas.openxmlformats.org/drawingml/2006/picture">
+                  <pic:nvPicPr>
+                    <pic:cNvPr id="0" name="Picture 1"/>
+                    <pic:cNvPicPr>
+                      <a:picLocks noChangeAspect="1" noChangeArrowheads="1"/>
+                    </pic:cNvPicPr>
+                  </pic:nvPicPr>
+                  <pic:blipFill>
+                    <a:blip r:embed="rId11" cstate="print">
+                      <a:extLst>
+                        <a:ext uri="{28A0092B-C50C-407E-A947-70E740481C1C}">
+                          <a14:useLocalDpi xmlns:a14="http://schemas.microsoft.com/office/drawing/2010/main" val="0"/>
+                        </a:ext>
+                      </a:extLst>
+                    </a:blip>
+                    <a:srcRect/>
+                    <a:stretch>
+                      <a:fillRect/>
+                    </a:stretch>
+                  </pic:blipFill>
+                  <pic:spPr bwMode="auto">
+                    <a:xfrm>
+                      <a:off x="0" y="0"/>
+                      <a:ext cx="5724525" cy="2343150"/>
+                    </a:xfrm>
+                    <a:prstGeom prst="rect">
+                      <a:avLst/>
+                    </a:prstGeom>
+                    <a:noFill/>
+                    <a:ln>
+                      <a:noFill/>
+                    </a:ln>
+                  </pic:spPr>
+                </pic:pic>
+              </a:graphicData>
+            </a:graphic>
+          </wp:inline>
+        </w:drawing>
+      </w:r>
+    </w:p>
+    <w:p>
+      <w:pPr>
+        <w:ind w:firstLineChars="0" w:firstLine="0"/>
+      </w:pPr>
+      <w:bookmarkStart w:id="1" w:name="_GoBack"/>
+      <w:bookmarkEnd w:id="1"/>
+    </w:p>
+    <w:p>
+      <w:pPr>
+        <w:ind w:firstLineChars="0" w:firstLine="0"/>
+      </w:pPr>
+    </w:p>
+    <w:p>
+      <w:pPr>
+        <w:ind w:firstLineChars="0" w:firstLine="0"/>
+      </w:pPr>
+    </w:p>
+    <w:p>
+      <w:pPr>
+        <w:ind w:firstLineChars="0" w:firstLine="0"/>
+      </w:pPr>
+    </w:p>
+    <w:p>
+      <w:pPr>
+        <w:ind w:firstLineChars="0" w:firstLine="0"/>
+      </w:pPr>
+      <w:r>
+        <w:lastRenderedPageBreak/>
+        <w:t>C</w:t>
+      </w:r>
+      <w:r>
+        <w:rPr>
+          <w:rFonts w:hint="eastAsia"/>
+        </w:rPr>
+        <w:t xml:space="preserve">ontroller </w:t>
+      </w:r>
+      <w:r>
+        <w:t xml:space="preserve">- </w:t>
       </w:r>
       <w:proofErr w:type="spellStart"/>
       <w:r>
         <w:t>sceneController</w:t>
       </w:r>
       <w:proofErr w:type="spellEnd"/>
-    </w:p>
-    <w:p>
-      <w:pPr>
-        <w:ind w:firstLineChars="0" w:firstLine="0"/>
-      </w:pPr>
-      <w:r>
-        <w:tab/>
-      </w:r>
-      <w:r>
-        <w:tab/>
-        <w:t>MainController.java</w:t>
-      </w:r>
-    </w:p>
-    <w:p>
-      <w:pPr>
-        <w:ind w:firstLineChars="0" w:firstLine="0"/>
-      </w:pPr>
-      <w:r>
-        <w:tab/>
-      </w:r>
-      <w:r>
-        <w:tab/>
-      </w:r>
-      <w:r>
-        <w:tab/>
-      </w:r>
-      <w:r>
-        <w:rPr>
-          <w:rFonts w:hint="eastAsia"/>
-        </w:rPr>
-        <w:t>메인 화면에서 입력을 받아 동작을 시켜주는 클래스</w:t>
-      </w:r>
-    </w:p>
-    <w:p>
-      <w:pPr>
-        <w:ind w:firstLineChars="0" w:firstLine="0"/>
-      </w:pPr>
-      <w:r>
-        <w:tab/>
-      </w:r>
-      <w:r>
-        <w:tab/>
-      </w:r>
-      <w:r>
-        <w:tab/>
-      </w:r>
-      <w:proofErr w:type="gramStart"/>
-      <w:r>
-        <w:rPr>
-          <w:rFonts w:hint="eastAsia"/>
-        </w:rPr>
-        <w:t>Songs</w:t>
-      </w:r>
-      <w:r>
-        <w:rPr>
-          <w:rFonts w:hint="eastAsia"/>
-        </w:rPr>
-        <w:t xml:space="preserve"> :</w:t>
-      </w:r>
-      <w:proofErr w:type="gramEnd"/>
-      <w:r>
-        <w:rPr>
-          <w:rFonts w:hint="eastAsia"/>
-        </w:rPr>
-        <w:t xml:space="preserve"> 곡 목록 버튼</w:t>
-      </w:r>
-    </w:p>
-    <w:p>
-      <w:pPr>
-        <w:ind w:firstLineChars="0" w:firstLine="0"/>
-      </w:pPr>
-      <w:r>
-        <w:tab/>
-      </w:r>
-      <w:r>
-        <w:tab/>
-      </w:r>
-      <w:r>
-        <w:tab/>
-      </w:r>
-      <w:proofErr w:type="gramStart"/>
-      <w:r>
-        <w:t>Option</w:t>
-      </w:r>
-      <w:r>
-        <w:t xml:space="preserve"> :</w:t>
-      </w:r>
-      <w:proofErr w:type="gramEnd"/>
-      <w:r>
-        <w:t xml:space="preserve"> </w:t>
-      </w:r>
-      <w:r>
-        <w:rPr>
-          <w:rFonts w:hint="eastAsia"/>
-        </w:rPr>
-        <w:t>설정 버튼</w:t>
-      </w:r>
-    </w:p>
-    <w:p>
-      <w:pPr>
-        <w:ind w:firstLineChars="0" w:firstLine="0"/>
-      </w:pPr>
-      <w:r>
-        <w:tab/>
-      </w:r>
-      <w:r>
-        <w:tab/>
-      </w:r>
-      <w:r>
-        <w:tab/>
-        <w:t>initialize</w:t>
-      </w:r>
-      <w:proofErr w:type="gramStart"/>
-      <w:r>
-        <w:t>( )</w:t>
-      </w:r>
-      <w:proofErr w:type="gramEnd"/>
-      <w:r>
-        <w:t xml:space="preserve"> : </w:t>
-      </w:r>
-      <w:r>
-        <w:rPr>
-          <w:rFonts w:hint="eastAsia"/>
-        </w:rPr>
-        <w:t>화면을 불러왔을 때 실행하는 메소드</w:t>
-      </w:r>
-    </w:p>
-    <w:p>
-      <w:pPr>
-        <w:ind w:firstLineChars="0" w:firstLine="0"/>
-      </w:pPr>
-      <w:r>
-        <w:tab/>
-      </w:r>
-      <w:r>
-        <w:tab/>
-      </w:r>
-      <w:r>
-        <w:tab/>
-      </w:r>
-      <w:proofErr w:type="spellStart"/>
-      <w:r>
-        <w:t>SongPressed</w:t>
-      </w:r>
-      <w:proofErr w:type="spellEnd"/>
-      <w:proofErr w:type="gramStart"/>
-      <w:r>
-        <w:t>( )</w:t>
-      </w:r>
-      <w:proofErr w:type="gramEnd"/>
-      <w:r>
-        <w:t xml:space="preserve"> : </w:t>
-      </w:r>
-      <w:r>
-        <w:rPr>
-          <w:rFonts w:hint="eastAsia"/>
-        </w:rPr>
-        <w:t>곡 목록 버튼을 눌렀을 때 곡 목록 화면으로 넘어가는 메소드</w:t>
-      </w:r>
-    </w:p>
-    <w:p>
-      <w:pPr>
-        <w:ind w:firstLineChars="0" w:firstLine="0"/>
-      </w:pPr>
-      <w:r>
-        <w:tab/>
-      </w:r>
-      <w:r>
-        <w:tab/>
-      </w:r>
-      <w:r>
-        <w:tab/>
-      </w:r>
-      <w:proofErr w:type="spellStart"/>
-      <w:r>
-        <w:t>OptionPressed</w:t>
-      </w:r>
-      <w:proofErr w:type="spellEnd"/>
-      <w:proofErr w:type="gramStart"/>
-      <w:r>
-        <w:t>( )</w:t>
-      </w:r>
-      <w:proofErr w:type="gramEnd"/>
-      <w:r>
-        <w:t xml:space="preserve"> : </w:t>
-      </w:r>
-      <w:r>
-        <w:rPr>
-          <w:rFonts w:hint="eastAsia"/>
-        </w:rPr>
-        <w:t>설정 버튼을 눌렀을 때 설정 화면으로 넘어가는 메소드</w:t>
-      </w:r>
-    </w:p>
-    <w:p>
-      <w:pPr>
-        <w:ind w:firstLineChars="0" w:firstLine="0"/>
-      </w:pPr>
-      <w:r>
-        <w:tab/>
-      </w:r>
-      <w:r>
-        <w:tab/>
-        <w:t>OptionController.java</w:t>
-      </w:r>
+      <w:r>
+        <w:rPr>
+          <w:noProof/>
+        </w:rPr>
+        <w:drawing>
+          <wp:inline distT="0" distB="0" distL="0" distR="0">
+            <wp:extent cx="5724525" cy="3571875"/>
+            <wp:effectExtent l="0" t="0" r="9525" b="9525"/>
+            <wp:docPr id="8" name="그림 8"/>
+            <wp:cNvGraphicFramePr>
+              <a:graphicFrameLocks xmlns:a="http://schemas.openxmlformats.org/drawingml/2006/main" noChangeAspect="1"/>
+            </wp:cNvGraphicFramePr>
+            <a:graphic xmlns:a="http://schemas.openxmlformats.org/drawingml/2006/main">
+              <a:graphicData uri="http://schemas.openxmlformats.org/drawingml/2006/picture">
+                <pic:pic xmlns:pic="http://schemas.openxmlformats.org/drawingml/2006/picture">
+                  <pic:nvPicPr>
+                    <pic:cNvPr id="0" name="Picture 8"/>
+                    <pic:cNvPicPr>
+                      <a:picLocks noChangeAspect="1" noChangeArrowheads="1"/>
+                    </pic:cNvPicPr>
+                  </pic:nvPicPr>
+                  <pic:blipFill>
+                    <a:blip r:embed="rId12">
+                      <a:extLst>
+                        <a:ext uri="{28A0092B-C50C-407E-A947-70E740481C1C}">
+                          <a14:useLocalDpi xmlns:a14="http://schemas.microsoft.com/office/drawing/2010/main" val="0"/>
+                        </a:ext>
+                      </a:extLst>
+                    </a:blip>
+                    <a:srcRect/>
+                    <a:stretch>
+                      <a:fillRect/>
+                    </a:stretch>
+                  </pic:blipFill>
+                  <pic:spPr bwMode="auto">
+                    <a:xfrm>
+                      <a:off x="0" y="0"/>
+                      <a:ext cx="5724525" cy="3571875"/>
+                    </a:xfrm>
+                    <a:prstGeom prst="rect">
+                      <a:avLst/>
+                    </a:prstGeom>
+                    <a:noFill/>
+                    <a:ln>
+                      <a:noFill/>
+                    </a:ln>
+                  </pic:spPr>
+                </pic:pic>
+              </a:graphicData>
+            </a:graphic>
+          </wp:inline>
+        </w:drawing>
+      </w:r>
+    </w:p>
+    <w:p>
+      <w:pPr>
+        <w:ind w:firstLineChars="0" w:firstLine="0"/>
+      </w:pPr>
+    </w:p>
+    <w:p>
+      <w:pPr>
+        <w:ind w:firstLineChars="0" w:firstLine="0"/>
+      </w:pPr>
+    </w:p>
+    <w:p>
+      <w:pPr>
+        <w:ind w:firstLineChars="0" w:firstLine="0"/>
+      </w:pPr>
+      <w:r>
+        <w:t>m</w:t>
+      </w:r>
+      <w:r>
+        <w:rPr>
+          <w:rFonts w:hint="eastAsia"/>
+        </w:rPr>
+        <w:t>odel - format</w:t>
+      </w:r>
+      <w:r>
+        <w:rPr>
+          <w:rFonts w:hint="eastAsia"/>
+          <w:noProof/>
+        </w:rPr>
+        <w:drawing>
+          <wp:inline distT="0" distB="0" distL="0" distR="0">
+            <wp:extent cx="5724525" cy="1695450"/>
+            <wp:effectExtent l="0" t="0" r="9525" b="0"/>
+            <wp:docPr id="9" name="그림 9"/>
+            <wp:cNvGraphicFramePr>
+              <a:graphicFrameLocks xmlns:a="http://schemas.openxmlformats.org/drawingml/2006/main" noChangeAspect="1"/>
+            </wp:cNvGraphicFramePr>
+            <a:graphic xmlns:a="http://schemas.openxmlformats.org/drawingml/2006/main">
+              <a:graphicData uri="http://schemas.openxmlformats.org/drawingml/2006/picture">
+                <pic:pic xmlns:pic="http://schemas.openxmlformats.org/drawingml/2006/picture">
+                  <pic:nvPicPr>
+                    <pic:cNvPr id="0" name="Picture 9"/>
+                    <pic:cNvPicPr>
+                      <a:picLocks noChangeAspect="1" noChangeArrowheads="1"/>
+                    </pic:cNvPicPr>
+                  </pic:nvPicPr>
+                  <pic:blipFill>
+                    <a:blip r:embed="rId13" cstate="print">
+                      <a:extLst>
+                        <a:ext uri="{28A0092B-C50C-407E-A947-70E740481C1C}">
+                          <a14:useLocalDpi xmlns:a14="http://schemas.microsoft.com/office/drawing/2010/main" val="0"/>
+                        </a:ext>
+                      </a:extLst>
+                    </a:blip>
+                    <a:srcRect/>
+                    <a:stretch>
+                      <a:fillRect/>
+                    </a:stretch>
+                  </pic:blipFill>
+                  <pic:spPr bwMode="auto">
+                    <a:xfrm>
+                      <a:off x="0" y="0"/>
+                      <a:ext cx="5724525" cy="1695450"/>
+                    </a:xfrm>
+                    <a:prstGeom prst="rect">
+                      <a:avLst/>
+                    </a:prstGeom>
+                    <a:noFill/>
+                    <a:ln>
+                      <a:noFill/>
+                    </a:ln>
+                  </pic:spPr>
+                </pic:pic>
+              </a:graphicData>
+            </a:graphic>
+          </wp:inline>
+        </w:drawing>
+      </w:r>
+    </w:p>
+    <w:p>
+      <w:pPr>
+        <w:ind w:firstLineChars="0" w:firstLine="0"/>
+      </w:pPr>
+    </w:p>
+    <w:p>
+      <w:pPr>
+        <w:ind w:firstLineChars="0" w:firstLine="0"/>
+      </w:pPr>
+    </w:p>
+    <w:p>
+      <w:pPr>
+        <w:ind w:firstLineChars="0" w:firstLine="0"/>
+      </w:pPr>
+    </w:p>
+    <w:p>
+      <w:pPr>
+        <w:ind w:firstLineChars="0" w:firstLine="0"/>
+      </w:pPr>
+    </w:p>
+    <w:p>
+      <w:pPr>
+        <w:ind w:firstLineChars="0" w:firstLine="0"/>
+      </w:pPr>
+    </w:p>
+    <w:p>
+      <w:pPr>
+        <w:ind w:firstLineChars="0" w:firstLine="0"/>
+      </w:pPr>
     </w:p>
     <w:p>
       <w:pPr>
@@ -4565,526 +5714,192 @@
       </w:pPr>
       <w:r>
         <w:lastRenderedPageBreak/>
-        <w:tab/>
-      </w:r>
-      <w:r>
-        <w:tab/>
-      </w:r>
-      <w:r>
-        <w:tab/>
-      </w:r>
-      <w:r>
-        <w:rPr>
-          <w:rFonts w:hint="eastAsia"/>
-        </w:rPr>
-        <w:t>설정 화면에서 입력을 받아 동작을 시켜주는 클래스</w:t>
-      </w:r>
-    </w:p>
-    <w:p>
-      <w:pPr>
-        <w:ind w:firstLineChars="0" w:firstLine="0"/>
-      </w:pPr>
-      <w:r>
-        <w:tab/>
-      </w:r>
-      <w:r>
-        <w:tab/>
-      </w:r>
-      <w:r>
-        <w:tab/>
-      </w:r>
-      <w:proofErr w:type="spellStart"/>
-      <w:proofErr w:type="gramStart"/>
-      <w:r>
-        <w:t>VolumeSlide</w:t>
-      </w:r>
-      <w:proofErr w:type="spellEnd"/>
-      <w:r>
-        <w:t xml:space="preserve"> :</w:t>
-      </w:r>
-      <w:proofErr w:type="gramEnd"/>
-      <w:r>
-        <w:t xml:space="preserve"> </w:t>
-      </w:r>
-      <w:r>
-        <w:rPr>
-          <w:rFonts w:hint="eastAsia"/>
-        </w:rPr>
-        <w:t>음량을 조절하는 슬라이더</w:t>
-      </w:r>
-    </w:p>
-    <w:p>
-      <w:pPr>
-        <w:ind w:firstLineChars="0" w:firstLine="0"/>
-      </w:pPr>
-      <w:r>
-        <w:tab/>
-      </w:r>
-      <w:r>
-        <w:tab/>
-      </w:r>
-      <w:r>
-        <w:tab/>
-      </w:r>
-      <w:proofErr w:type="spellStart"/>
-      <w:proofErr w:type="gramStart"/>
-      <w:r>
-        <w:t>SyncSlide</w:t>
-      </w:r>
-      <w:proofErr w:type="spellEnd"/>
-      <w:r>
-        <w:t xml:space="preserve"> :</w:t>
-      </w:r>
-      <w:proofErr w:type="gramEnd"/>
-      <w:r>
-        <w:t xml:space="preserve"> </w:t>
-      </w:r>
-      <w:r>
-        <w:rPr>
-          <w:rFonts w:hint="eastAsia"/>
-        </w:rPr>
-        <w:t>노트가 내려올 타이밍을 조절하는 슬라이더</w:t>
-      </w:r>
-    </w:p>
-    <w:p>
-      <w:pPr>
-        <w:ind w:firstLineChars="0" w:firstLine="0"/>
-      </w:pPr>
-      <w:r>
-        <w:tab/>
-      </w:r>
-      <w:r>
-        <w:tab/>
-      </w:r>
-      <w:r>
-        <w:tab/>
-      </w:r>
-      <w:proofErr w:type="spellStart"/>
-      <w:proofErr w:type="gramStart"/>
-      <w:r>
-        <w:t>SpeedSlide</w:t>
-      </w:r>
-      <w:proofErr w:type="spellEnd"/>
-      <w:r>
-        <w:t xml:space="preserve"> :</w:t>
-      </w:r>
-      <w:proofErr w:type="gramEnd"/>
-      <w:r>
-        <w:t xml:space="preserve"> </w:t>
-      </w:r>
-      <w:r>
-        <w:rPr>
-          <w:rFonts w:hint="eastAsia"/>
-        </w:rPr>
-        <w:t>노트의 속도를 조절하는 슬라이더</w:t>
-      </w:r>
-    </w:p>
-    <w:p>
-      <w:pPr>
-        <w:ind w:firstLineChars="0" w:firstLine="0"/>
-      </w:pPr>
-      <w:r>
-        <w:tab/>
-      </w:r>
-      <w:r>
-        <w:tab/>
-      </w:r>
-      <w:r>
-        <w:tab/>
-      </w:r>
-      <w:proofErr w:type="spellStart"/>
-      <w:proofErr w:type="gramStart"/>
-      <w:r>
-        <w:t>VolumeValue</w:t>
-      </w:r>
-      <w:proofErr w:type="spellEnd"/>
-      <w:r>
-        <w:t xml:space="preserve"> :</w:t>
-      </w:r>
-      <w:proofErr w:type="gramEnd"/>
-      <w:r>
-        <w:t xml:space="preserve"> </w:t>
-      </w:r>
-      <w:r>
-        <w:rPr>
-          <w:rFonts w:hint="eastAsia"/>
-        </w:rPr>
-        <w:t>설정된 음량을 보여주는 변수</w:t>
-      </w:r>
-    </w:p>
-    <w:p>
-      <w:pPr>
-        <w:ind w:firstLineChars="0" w:firstLine="0"/>
-      </w:pPr>
-      <w:r>
-        <w:tab/>
-      </w:r>
-      <w:r>
-        <w:tab/>
-      </w:r>
-      <w:r>
-        <w:tab/>
-      </w:r>
-      <w:proofErr w:type="spellStart"/>
-      <w:proofErr w:type="gramStart"/>
-      <w:r>
-        <w:t>SyncValue</w:t>
-      </w:r>
-      <w:proofErr w:type="spellEnd"/>
-      <w:r>
-        <w:t xml:space="preserve"> :</w:t>
-      </w:r>
-      <w:proofErr w:type="gramEnd"/>
-      <w:r>
-        <w:t xml:space="preserve"> </w:t>
-      </w:r>
-      <w:r>
-        <w:rPr>
-          <w:rFonts w:hint="eastAsia"/>
-        </w:rPr>
-        <w:t>설정된 노트의 타이밍을 보여주는 변수</w:t>
-      </w:r>
-    </w:p>
-    <w:p>
-      <w:pPr>
-        <w:ind w:firstLineChars="0" w:firstLine="0"/>
-      </w:pPr>
-      <w:r>
-        <w:tab/>
-      </w:r>
-      <w:r>
-        <w:tab/>
-      </w:r>
-      <w:r>
-        <w:tab/>
-      </w:r>
-      <w:proofErr w:type="spellStart"/>
-      <w:proofErr w:type="gramStart"/>
-      <w:r>
-        <w:t>SpeedValue</w:t>
-      </w:r>
-      <w:proofErr w:type="spellEnd"/>
-      <w:r>
-        <w:t xml:space="preserve"> :</w:t>
-      </w:r>
-      <w:proofErr w:type="gramEnd"/>
-      <w:r>
-        <w:t xml:space="preserve"> </w:t>
-      </w:r>
-      <w:r>
-        <w:rPr>
-          <w:rFonts w:hint="eastAsia"/>
-        </w:rPr>
-        <w:t>설정된 노트의 속도를 보여주는 변수</w:t>
-      </w:r>
-    </w:p>
-    <w:p>
-      <w:pPr>
-        <w:ind w:firstLineChars="0" w:firstLine="0"/>
-      </w:pPr>
-      <w:r>
-        <w:tab/>
-      </w:r>
-      <w:r>
-        <w:tab/>
-      </w:r>
-      <w:r>
-        <w:tab/>
-      </w:r>
-      <w:proofErr w:type="spellStart"/>
-      <w:proofErr w:type="gramStart"/>
-      <w:r>
-        <w:t>BacktoMain</w:t>
-      </w:r>
-      <w:proofErr w:type="spellEnd"/>
-      <w:r>
-        <w:t xml:space="preserve"> :</w:t>
-      </w:r>
-      <w:proofErr w:type="gramEnd"/>
-      <w:r>
-        <w:t xml:space="preserve"> </w:t>
-      </w:r>
-      <w:r>
-        <w:rPr>
-          <w:rFonts w:hint="eastAsia"/>
-        </w:rPr>
-        <w:t>초기 화면으로 돌아가는 버튼</w:t>
-      </w:r>
-    </w:p>
-    <w:p>
-      <w:pPr>
-        <w:ind w:firstLineChars="0" w:firstLine="0"/>
-      </w:pPr>
-      <w:r>
-        <w:tab/>
-      </w:r>
-      <w:r>
-        <w:tab/>
-      </w:r>
-      <w:r>
-        <w:tab/>
-        <w:t>initialize</w:t>
-      </w:r>
-      <w:proofErr w:type="gramStart"/>
-      <w:r>
-        <w:t>( )</w:t>
-      </w:r>
-      <w:proofErr w:type="gramEnd"/>
-      <w:r>
-        <w:t xml:space="preserve"> : </w:t>
-      </w:r>
-      <w:r>
-        <w:rPr>
-          <w:rFonts w:hint="eastAsia"/>
-        </w:rPr>
-        <w:t>화면을 불러왔을 때 실행하는 메소드</w:t>
-      </w:r>
-    </w:p>
-    <w:p>
-      <w:pPr>
-        <w:ind w:firstLineChars="0" w:firstLine="0"/>
-      </w:pPr>
-      <w:r>
-        <w:tab/>
-      </w:r>
-      <w:r>
-        <w:tab/>
-      </w:r>
-      <w:r>
-        <w:tab/>
-      </w:r>
-      <w:proofErr w:type="spellStart"/>
-      <w:r>
-        <w:t>Back</w:t>
-      </w:r>
-      <w:r>
-        <w:rPr>
-          <w:rFonts w:hint="eastAsia"/>
-        </w:rPr>
-        <w:t>T</w:t>
-      </w:r>
-      <w:r>
-        <w:t>oMain</w:t>
-      </w:r>
-      <w:proofErr w:type="spellEnd"/>
-      <w:proofErr w:type="gramStart"/>
-      <w:r>
-        <w:t>( )</w:t>
-      </w:r>
-      <w:proofErr w:type="gramEnd"/>
-      <w:r>
-        <w:t xml:space="preserve"> : </w:t>
-      </w:r>
-      <w:r>
-        <w:rPr>
-          <w:rFonts w:hint="eastAsia"/>
-        </w:rPr>
-        <w:t>초기 화면으로 돌아가는 메소드</w:t>
-      </w:r>
-    </w:p>
-    <w:p>
-      <w:pPr>
-        <w:ind w:firstLineChars="0" w:firstLine="0"/>
-      </w:pPr>
-      <w:r>
-        <w:tab/>
-      </w:r>
-      <w:r>
-        <w:tab/>
-      </w:r>
-      <w:r>
-        <w:tab/>
-        <w:t>changed</w:t>
-      </w:r>
-      <w:proofErr w:type="gramStart"/>
-      <w:r>
-        <w:t>( )</w:t>
-      </w:r>
-      <w:proofErr w:type="gramEnd"/>
-      <w:r>
-        <w:t xml:space="preserve"> : </w:t>
-      </w:r>
-      <w:r>
-        <w:rPr>
-          <w:rFonts w:hint="eastAsia"/>
-        </w:rPr>
-        <w:t>슬라이더를 이용해 변경된 설정 값</w:t>
-      </w:r>
-      <w:r>
-        <w:rPr>
-          <w:rFonts w:hint="eastAsia"/>
-        </w:rPr>
-        <w:t>을 변수에 저장하는 메소드</w:t>
-      </w:r>
-    </w:p>
-    <w:p>
-      <w:pPr>
-        <w:ind w:firstLineChars="0" w:firstLine="0"/>
-      </w:pPr>
-      <w:r>
-        <w:tab/>
-      </w:r>
-      <w:r>
-        <w:tab/>
-        <w:t>SongListController.java</w:t>
-      </w:r>
-    </w:p>
-    <w:p>
-      <w:pPr>
-        <w:ind w:firstLineChars="0" w:firstLine="0"/>
-      </w:pPr>
-      <w:r>
-        <w:tab/>
-      </w:r>
-      <w:r>
-        <w:tab/>
-      </w:r>
-      <w:r>
-        <w:tab/>
-      </w:r>
-      <w:r>
-        <w:rPr>
-          <w:rFonts w:hint="eastAsia"/>
-        </w:rPr>
-        <w:t>곡 선택 화면에서 입력을 받아 동작을 시켜주는 클래스</w:t>
-      </w:r>
-    </w:p>
-    <w:p>
-      <w:pPr>
-        <w:ind w:firstLineChars="0" w:firstLine="0"/>
-      </w:pPr>
-      <w:r>
-        <w:tab/>
-      </w:r>
-      <w:r>
-        <w:tab/>
-      </w:r>
-      <w:r>
-        <w:tab/>
-      </w:r>
-      <w:proofErr w:type="gramStart"/>
-      <w:r>
-        <w:t>Song :</w:t>
-      </w:r>
-      <w:proofErr w:type="gramEnd"/>
-      <w:r>
-        <w:t xml:space="preserve"> </w:t>
-      </w:r>
-      <w:r>
-        <w:rPr>
-          <w:rFonts w:hint="eastAsia"/>
-        </w:rPr>
-        <w:t>노래 실행 버튼</w:t>
-      </w:r>
-    </w:p>
-    <w:p>
-      <w:pPr>
-        <w:ind w:left="800" w:firstLineChars="0" w:firstLine="400"/>
-      </w:pPr>
-      <w:r>
-        <w:t>initialize</w:t>
-      </w:r>
-      <w:proofErr w:type="gramStart"/>
-      <w:r>
-        <w:t>( )</w:t>
-      </w:r>
-      <w:proofErr w:type="gramEnd"/>
-      <w:r>
-        <w:t xml:space="preserve"> : </w:t>
-      </w:r>
-      <w:r>
-        <w:rPr>
-          <w:rFonts w:hint="eastAsia"/>
-        </w:rPr>
-        <w:t>화면을 불러왔을 때 실행하는 메소드</w:t>
-      </w:r>
-    </w:p>
-    <w:p>
-      <w:pPr>
-        <w:ind w:firstLineChars="0" w:firstLine="0"/>
-      </w:pPr>
-      <w:r>
-        <w:tab/>
-      </w:r>
-      <w:r>
-        <w:tab/>
-      </w:r>
-      <w:r>
-        <w:tab/>
-      </w:r>
-      <w:proofErr w:type="spellStart"/>
-      <w:r>
-        <w:t>SelectSong</w:t>
-      </w:r>
-      <w:proofErr w:type="spellEnd"/>
-      <w:proofErr w:type="gramStart"/>
-      <w:r>
-        <w:t>( )</w:t>
-      </w:r>
-      <w:proofErr w:type="gramEnd"/>
-      <w:r>
-        <w:t xml:space="preserve"> : </w:t>
-      </w:r>
-      <w:r>
-        <w:rPr>
-          <w:rFonts w:hint="eastAsia"/>
-        </w:rPr>
-        <w:t>게임을 플레이 하는 메소드</w:t>
-      </w:r>
-    </w:p>
-    <w:p>
-      <w:pPr>
-        <w:ind w:firstLineChars="0" w:firstLine="0"/>
-      </w:pPr>
-      <w:r>
-        <w:tab/>
-      </w:r>
-      <w:r>
-        <w:tab/>
-      </w:r>
-      <w:r>
-        <w:tab/>
-      </w:r>
-      <w:proofErr w:type="spellStart"/>
-      <w:r>
-        <w:t>BackToMain</w:t>
-      </w:r>
-      <w:proofErr w:type="spellEnd"/>
-      <w:proofErr w:type="gramStart"/>
-      <w:r>
-        <w:t>( )</w:t>
-      </w:r>
-      <w:proofErr w:type="gramEnd"/>
-      <w:r>
-        <w:t xml:space="preserve"> : </w:t>
-      </w:r>
-      <w:r>
-        <w:rPr>
-          <w:rFonts w:hint="eastAsia"/>
-        </w:rPr>
-        <w:t>초기 화면으로 돌아가는 메소드</w:t>
-      </w:r>
-    </w:p>
-    <w:p>
-      <w:pPr>
-        <w:ind w:firstLineChars="0" w:firstLine="0"/>
-      </w:pPr>
-    </w:p>
-    <w:p>
-      <w:pPr>
-        <w:ind w:firstLineChars="0" w:firstLine="0"/>
-      </w:pPr>
-    </w:p>
-    <w:p>
-      <w:pPr>
-        <w:ind w:firstLineChars="0" w:firstLine="0"/>
-      </w:pPr>
-      <w:r>
-        <w:rPr>
-          <w:rFonts w:hint="eastAsia"/>
-        </w:rPr>
-        <w:t>클래스 구조도</w:t>
-      </w:r>
+        <w:t>model – reader</w:t>
+      </w:r>
+    </w:p>
+    <w:p>
+      <w:pPr>
+        <w:ind w:firstLineChars="0" w:firstLine="0"/>
+      </w:pPr>
+      <w:r>
+        <w:rPr>
+          <w:noProof/>
+        </w:rPr>
+        <w:drawing>
+          <wp:inline distT="0" distB="0" distL="0" distR="0">
+            <wp:extent cx="5724525" cy="2457450"/>
+            <wp:effectExtent l="0" t="0" r="9525" b="0"/>
+            <wp:docPr id="10" name="그림 10"/>
+            <wp:cNvGraphicFramePr>
+              <a:graphicFrameLocks xmlns:a="http://schemas.openxmlformats.org/drawingml/2006/main" noChangeAspect="1"/>
+            </wp:cNvGraphicFramePr>
+            <a:graphic xmlns:a="http://schemas.openxmlformats.org/drawingml/2006/main">
+              <a:graphicData uri="http://schemas.openxmlformats.org/drawingml/2006/picture">
+                <pic:pic xmlns:pic="http://schemas.openxmlformats.org/drawingml/2006/picture">
+                  <pic:nvPicPr>
+                    <pic:cNvPr id="0" name="Picture 10"/>
+                    <pic:cNvPicPr>
+                      <a:picLocks noChangeAspect="1" noChangeArrowheads="1"/>
+                    </pic:cNvPicPr>
+                  </pic:nvPicPr>
+                  <pic:blipFill>
+                    <a:blip r:embed="rId14">
+                      <a:extLst>
+                        <a:ext uri="{28A0092B-C50C-407E-A947-70E740481C1C}">
+                          <a14:useLocalDpi xmlns:a14="http://schemas.microsoft.com/office/drawing/2010/main" val="0"/>
+                        </a:ext>
+                      </a:extLst>
+                    </a:blip>
+                    <a:srcRect/>
+                    <a:stretch>
+                      <a:fillRect/>
+                    </a:stretch>
+                  </pic:blipFill>
+                  <pic:spPr bwMode="auto">
+                    <a:xfrm>
+                      <a:off x="0" y="0"/>
+                      <a:ext cx="5724525" cy="2457450"/>
+                    </a:xfrm>
+                    <a:prstGeom prst="rect">
+                      <a:avLst/>
+                    </a:prstGeom>
+                    <a:noFill/>
+                    <a:ln>
+                      <a:noFill/>
+                    </a:ln>
+                  </pic:spPr>
+                </pic:pic>
+              </a:graphicData>
+            </a:graphic>
+          </wp:inline>
+        </w:drawing>
+      </w:r>
+    </w:p>
+    <w:p>
+      <w:pPr>
+        <w:ind w:firstLineChars="0" w:firstLine="0"/>
+      </w:pPr>
+    </w:p>
+    <w:p>
+      <w:pPr>
+        <w:ind w:firstLineChars="0" w:firstLine="0"/>
+      </w:pPr>
+    </w:p>
+    <w:p>
+      <w:pPr>
+        <w:ind w:firstLineChars="0" w:firstLine="0"/>
+      </w:pPr>
+      <w:r>
+        <w:rPr>
+          <w:rFonts w:hint="eastAsia"/>
+        </w:rPr>
+        <w:t xml:space="preserve">View </w:t>
+      </w:r>
+      <w:r>
+        <w:t>–</w:t>
+      </w:r>
+      <w:r>
+        <w:rPr>
+          <w:rFonts w:hint="eastAsia"/>
+        </w:rPr>
+        <w:t xml:space="preserve"> </w:t>
+      </w:r>
+      <w:proofErr w:type="spellStart"/>
+      <w:r>
+        <w:t>effectDrawer</w:t>
+      </w:r>
+      <w:proofErr w:type="spellEnd"/>
+      <w:r>
+        <w:t xml:space="preserve"> &amp; </w:t>
+      </w:r>
+      <w:proofErr w:type="spellStart"/>
+      <w:r>
+        <w:t>gamedrawer</w:t>
+      </w:r>
+      <w:proofErr w:type="spellEnd"/>
+    </w:p>
+    <w:p>
+      <w:pPr>
+        <w:ind w:firstLineChars="0" w:firstLine="0"/>
+      </w:pPr>
+      <w:r>
+        <w:rPr>
+          <w:noProof/>
+        </w:rPr>
+        <w:drawing>
+          <wp:inline distT="0" distB="0" distL="0" distR="0">
+            <wp:extent cx="5734050" cy="2781300"/>
+            <wp:effectExtent l="0" t="0" r="0" b="0"/>
+            <wp:docPr id="11" name="그림 11"/>
+            <wp:cNvGraphicFramePr>
+              <a:graphicFrameLocks xmlns:a="http://schemas.openxmlformats.org/drawingml/2006/main" noChangeAspect="1"/>
+            </wp:cNvGraphicFramePr>
+            <a:graphic xmlns:a="http://schemas.openxmlformats.org/drawingml/2006/main">
+              <a:graphicData uri="http://schemas.openxmlformats.org/drawingml/2006/picture">
+                <pic:pic xmlns:pic="http://schemas.openxmlformats.org/drawingml/2006/picture">
+                  <pic:nvPicPr>
+                    <pic:cNvPr id="0" name="Picture 11"/>
+                    <pic:cNvPicPr>
+                      <a:picLocks noChangeAspect="1" noChangeArrowheads="1"/>
+                    </pic:cNvPicPr>
+                  </pic:nvPicPr>
+                  <pic:blipFill>
+                    <a:blip r:embed="rId15" cstate="print">
+                      <a:extLst>
+                        <a:ext uri="{28A0092B-C50C-407E-A947-70E740481C1C}">
+                          <a14:useLocalDpi xmlns:a14="http://schemas.microsoft.com/office/drawing/2010/main" val="0"/>
+                        </a:ext>
+                      </a:extLst>
+                    </a:blip>
+                    <a:srcRect/>
+                    <a:stretch>
+                      <a:fillRect/>
+                    </a:stretch>
+                  </pic:blipFill>
+                  <pic:spPr bwMode="auto">
+                    <a:xfrm>
+                      <a:off x="0" y="0"/>
+                      <a:ext cx="5734050" cy="2781300"/>
+                    </a:xfrm>
+                    <a:prstGeom prst="rect">
+                      <a:avLst/>
+                    </a:prstGeom>
+                    <a:noFill/>
+                    <a:ln>
+                      <a:noFill/>
+                    </a:ln>
+                  </pic:spPr>
+                </pic:pic>
+              </a:graphicData>
+            </a:graphic>
+          </wp:inline>
+        </w:drawing>
+      </w:r>
+    </w:p>
+    <w:p>
+      <w:pPr>
+        <w:ind w:firstLineChars="0" w:firstLine="0"/>
+      </w:pPr>
+    </w:p>
+    <w:p>
+      <w:pPr>
+        <w:ind w:firstLineChars="0" w:firstLine="0"/>
+      </w:pPr>
+    </w:p>
+    <w:p>
+      <w:pPr>
+        <w:ind w:firstLineChars="0" w:firstLine="0"/>
+      </w:pPr>
+    </w:p>
+    <w:p>
+      <w:pPr>
+        <w:ind w:firstLineChars="0" w:firstLine="0"/>
+      </w:pPr>
+    </w:p>
+    <w:p>
+      <w:pPr>
+        <w:ind w:firstLineChars="0" w:firstLine="0"/>
+      </w:pPr>
     </w:p>
     <w:p>
       <w:pPr>
@@ -5094,6 +5909,7 @@
         <w:rPr>
           <w:rFonts w:hint="eastAsia"/>
         </w:rPr>
+        <w:lastRenderedPageBreak/>
         <w:t>추상 클래스 및 인터페이스 사용 내역</w:t>
       </w:r>
     </w:p>
@@ -5109,12 +5925,12 @@
       </w:r>
     </w:p>
     <w:sectPr>
-      <w:headerReference w:type="even" r:id="rId7"/>
-      <w:headerReference w:type="default" r:id="rId8"/>
-      <w:footerReference w:type="even" r:id="rId9"/>
-      <w:footerReference w:type="default" r:id="rId10"/>
-      <w:headerReference w:type="first" r:id="rId11"/>
-      <w:footerReference w:type="first" r:id="rId12"/>
+      <w:headerReference w:type="even" r:id="rId16"/>
+      <w:headerReference w:type="default" r:id="rId17"/>
+      <w:footerReference w:type="even" r:id="rId18"/>
+      <w:footerReference w:type="default" r:id="rId19"/>
+      <w:headerReference w:type="first" r:id="rId20"/>
+      <w:footerReference w:type="first" r:id="rId21"/>
       <w:pgSz w:w="11906" w:h="16838"/>
       <w:pgMar w:top="1701" w:right="1440" w:bottom="1440" w:left="1440" w:header="851" w:footer="992" w:gutter="0"/>
       <w:cols w:space="425"/>
@@ -6120,7 +6936,7 @@
 </file>
 
 <file path=customXml/itemProps1.xml><?xml version="1.0" encoding="utf-8"?>
-<ds:datastoreItem xmlns:ds="http://schemas.openxmlformats.org/officeDocument/2006/customXml" ds:itemID="{51B35085-1D67-4FBB-AAE0-55A91A12DBC0}">
+<ds:datastoreItem xmlns:ds="http://schemas.openxmlformats.org/officeDocument/2006/customXml" ds:itemID="{39B57CA4-A72E-472B-82B4-A8E10B88EE28}">
   <ds:schemaRefs>
     <ds:schemaRef ds:uri="http://schemas.openxmlformats.org/officeDocument/2006/bibliography"/>
   </ds:schemaRefs>

</xml_diff>